<commit_message>
ES 优化 filesystem cache 缓存优化及缺陷
</commit_message>
<xml_diff>
--- a/interview/zhss.docx
+++ b/interview/zhss.docx
@@ -13158,24 +13158,3563 @@
           <w:lang w:val="en-US" w:eastAsia="zh-CN"/>
         </w:rPr>
       </w:pPr>
+    </w:p>
+    <w:p>
+      <w:pPr>
+        <w:rPr>
+          <w:rFonts w:hint="eastAsia"/>
+          <w:lang w:val="en-US" w:eastAsia="zh-CN"/>
+        </w:rPr>
+      </w:pPr>
+    </w:p>
+    <w:p>
+      <w:pPr>
+        <w:rPr>
+          <w:rFonts w:hint="default"/>
+          <w:lang w:val="en-US" w:eastAsia="zh-CN"/>
+        </w:rPr>
+      </w:pPr>
+    </w:p>
+    <w:p>
+      <w:pPr>
+        <w:rPr>
+          <w:rFonts w:hint="default"/>
+          <w:lang w:val="en-US" w:eastAsia="zh-CN"/>
+        </w:rPr>
+      </w:pPr>
+    </w:p>
+    <w:p>
+      <w:pPr>
+        <w:rPr>
+          <w:rFonts w:hint="default"/>
+          <w:lang w:val="en-US" w:eastAsia="zh-CN"/>
+        </w:rPr>
+      </w:pPr>
+    </w:p>
+    <w:p>
+      <w:pPr>
+        <w:rPr>
+          <w:rFonts w:hint="default"/>
+          <w:lang w:val="en-US" w:eastAsia="zh-CN"/>
+        </w:rPr>
+      </w:pPr>
+    </w:p>
+    <w:p>
+      <w:pPr>
+        <w:rPr>
+          <w:rFonts w:hint="default"/>
+          <w:lang w:val="en-US" w:eastAsia="zh-CN"/>
+        </w:rPr>
+      </w:pPr>
+    </w:p>
+    <w:p>
+      <w:pPr>
+        <w:rPr>
+          <w:rFonts w:hint="eastAsia"/>
+          <w:lang w:val="en-US" w:eastAsia="zh-CN"/>
+        </w:rPr>
+      </w:pPr>
+      <w:r>
+        <w:rPr>
+          <w:rFonts w:hint="eastAsia"/>
+          <w:lang w:val="en-US" w:eastAsia="zh-CN"/>
+        </w:rPr>
+        <w:t>Day16</w:t>
+      </w:r>
+    </w:p>
+    <w:p>
+      <w:pPr>
+        <w:rPr>
+          <w:rFonts w:hint="eastAsia"/>
+          <w:lang w:val="en-US" w:eastAsia="zh-CN"/>
+        </w:rPr>
+      </w:pPr>
+    </w:p>
+    <w:p/>
+    <w:p>
+      <w:pPr>
+        <w:rPr>
+          <w:rFonts w:hint="eastAsia"/>
+          <w:lang w:val="en-US" w:eastAsia="zh-CN"/>
+        </w:rPr>
+      </w:pPr>
+      <w:r>
+        <w:rPr>
+          <w:rFonts w:hint="eastAsia"/>
+          <w:lang w:val="en-US" w:eastAsia="zh-CN"/>
+        </w:rPr>
+        <w:t>1、面试题</w:t>
+      </w:r>
+    </w:p>
+    <w:p>
+      <w:pPr>
+        <w:rPr>
+          <w:rFonts w:hint="eastAsia"/>
+          <w:lang w:val="en-US" w:eastAsia="zh-CN"/>
+        </w:rPr>
+      </w:pPr>
+    </w:p>
+    <w:p>
+      <w:pPr>
+        <w:rPr>
+          <w:rFonts w:hint="eastAsia"/>
+        </w:rPr>
+      </w:pPr>
+      <w:r>
+        <w:rPr>
+          <w:rFonts w:hint="eastAsia"/>
+        </w:rPr>
+        <w:t>es在数据量很大的情况下（数十亿级别）如何提高查询效率啊？</w:t>
+      </w:r>
+    </w:p>
+    <w:p>
+      <w:pPr>
+        <w:rPr>
+          <w:rFonts w:hint="eastAsia"/>
+          <w:lang w:val="en-US" w:eastAsia="zh-CN"/>
+        </w:rPr>
+      </w:pPr>
+    </w:p>
+    <w:p>
+      <w:pPr>
+        <w:rPr>
+          <w:rFonts w:hint="eastAsia"/>
+          <w:lang w:val="en-US" w:eastAsia="zh-CN"/>
+        </w:rPr>
+      </w:pPr>
+      <w:r>
+        <w:rPr>
+          <w:rFonts w:hint="eastAsia"/>
+          <w:lang w:val="en-US" w:eastAsia="zh-CN"/>
+        </w:rPr>
+        <w:t>2、面试官心里分析</w:t>
+      </w:r>
+    </w:p>
+    <w:p>
+      <w:pPr>
+        <w:rPr>
+          <w:rFonts w:hint="eastAsia"/>
+          <w:lang w:val="en-US" w:eastAsia="zh-CN"/>
+        </w:rPr>
+      </w:pPr>
+    </w:p>
+    <w:p>
+      <w:pPr>
+        <w:rPr>
+          <w:rFonts w:hint="eastAsia"/>
+          <w:lang w:val="en-US" w:eastAsia="zh-CN"/>
+        </w:rPr>
+      </w:pPr>
+      <w:r>
+        <w:rPr>
+          <w:rFonts w:hint="eastAsia"/>
+          <w:lang w:val="en-US" w:eastAsia="zh-CN"/>
+        </w:rPr>
+        <w:t>问这个问题，是肯定的，说白了，就是看你有没有实际干过es，因为啥？es说白了其实性能并没有你想象中那么好的。很多时候数据量大了，特别是有几亿条数据的时候，可能你会懵逼的发现，跑个搜索怎么一下5秒~10秒，坑爹了。第一次搜索的时候，是5~10秒，后面反而就快了，可能就几百毫秒。</w:t>
+      </w:r>
+    </w:p>
+    <w:p>
+      <w:pPr>
+        <w:rPr>
+          <w:rFonts w:hint="eastAsia"/>
+          <w:lang w:val="en-US" w:eastAsia="zh-CN"/>
+        </w:rPr>
+      </w:pPr>
+    </w:p>
+    <w:p>
+      <w:pPr>
+        <w:rPr>
+          <w:rFonts w:hint="eastAsia"/>
+          <w:lang w:val="en-US" w:eastAsia="zh-CN"/>
+        </w:rPr>
+      </w:pPr>
+      <w:r>
+        <w:rPr>
+          <w:rFonts w:hint="eastAsia"/>
+          <w:lang w:val="en-US" w:eastAsia="zh-CN"/>
+        </w:rPr>
+        <w:t>你就很懵，每个用户第一次访问都会比较慢，比较卡么？</w:t>
+      </w:r>
+    </w:p>
+    <w:p>
+      <w:pPr>
+        <w:rPr>
+          <w:rFonts w:hint="eastAsia"/>
+          <w:lang w:val="en-US" w:eastAsia="zh-CN"/>
+        </w:rPr>
+      </w:pPr>
+    </w:p>
+    <w:p>
+      <w:pPr>
+        <w:rPr>
+          <w:rFonts w:hint="eastAsia"/>
+          <w:lang w:val="en-US" w:eastAsia="zh-CN"/>
+        </w:rPr>
+      </w:pPr>
+      <w:r>
+        <w:rPr>
+          <w:rFonts w:hint="eastAsia"/>
+          <w:lang w:val="en-US" w:eastAsia="zh-CN"/>
+        </w:rPr>
+        <w:t>所以你要是没玩儿过es，或者就是自己玩玩儿demo，被问到这个问题容易懵逼，显示出你对es确实玩儿的不怎么样</w:t>
+      </w:r>
+    </w:p>
+    <w:p>
+      <w:pPr>
+        <w:rPr>
+          <w:rFonts w:hint="eastAsia"/>
+          <w:lang w:val="en-US" w:eastAsia="zh-CN"/>
+        </w:rPr>
+      </w:pPr>
+    </w:p>
+    <w:p>
+      <w:pPr>
+        <w:rPr>
+          <w:rFonts w:hint="eastAsia"/>
+          <w:lang w:val="en-US" w:eastAsia="zh-CN"/>
+        </w:rPr>
+      </w:pPr>
+      <w:r>
+        <w:rPr>
+          <w:rFonts w:hint="eastAsia"/>
+          <w:lang w:val="en-US" w:eastAsia="zh-CN"/>
+        </w:rPr>
+        <w:t>3、面试题剖析</w:t>
+      </w:r>
+    </w:p>
+    <w:p>
+      <w:pPr>
+        <w:rPr>
+          <w:rFonts w:hint="eastAsia"/>
+          <w:lang w:val="en-US" w:eastAsia="zh-CN"/>
+        </w:rPr>
+      </w:pPr>
+    </w:p>
+    <w:p>
+      <w:pPr>
+        <w:rPr>
+          <w:rFonts w:hint="eastAsia"/>
+          <w:lang w:val="en-US" w:eastAsia="zh-CN"/>
+        </w:rPr>
+      </w:pPr>
+      <w:r>
+        <w:rPr>
+          <w:rFonts w:hint="eastAsia"/>
+          <w:lang w:val="en-US" w:eastAsia="zh-CN"/>
+        </w:rPr>
+        <w:t>说实话，es性能优化是没有什么银弹的，啥意思呢？就是不要期待着随手调一个参数，就可以万能的应对所有的性能慢的场景。也许有的场景是你换个参数，或者调整一下语法，就可以搞定，但是绝对不是所有场景都可以这样。</w:t>
+      </w:r>
+    </w:p>
+    <w:p>
+      <w:pPr>
+        <w:rPr>
+          <w:rFonts w:hint="eastAsia"/>
+          <w:lang w:val="en-US" w:eastAsia="zh-CN"/>
+        </w:rPr>
+      </w:pPr>
+    </w:p>
+    <w:p>
+      <w:pPr>
+        <w:rPr>
+          <w:rFonts w:hint="eastAsia"/>
+          <w:lang w:val="en-US" w:eastAsia="zh-CN"/>
+        </w:rPr>
+      </w:pPr>
+      <w:r>
+        <w:rPr>
+          <w:rFonts w:hint="eastAsia"/>
+          <w:lang w:val="en-US" w:eastAsia="zh-CN"/>
+        </w:rPr>
+        <w:t>一块一块来分析吧</w:t>
+      </w:r>
+    </w:p>
+    <w:p>
+      <w:pPr>
+        <w:rPr>
+          <w:rFonts w:hint="eastAsia"/>
+          <w:lang w:val="en-US" w:eastAsia="zh-CN"/>
+        </w:rPr>
+      </w:pPr>
+    </w:p>
+    <w:p>
+      <w:pPr>
+        <w:rPr>
+          <w:rFonts w:hint="eastAsia"/>
+          <w:lang w:val="en-US" w:eastAsia="zh-CN"/>
+        </w:rPr>
+      </w:pPr>
+      <w:r>
+        <w:rPr>
+          <w:rFonts w:hint="eastAsia"/>
+          <w:lang w:val="en-US" w:eastAsia="zh-CN"/>
+        </w:rPr>
+        <w:t>在这个海量数据的场景下，如何提升es搜索的性能，也是我们之前生产环境实践经验所得</w:t>
+      </w:r>
+    </w:p>
+    <w:p>
+      <w:pPr>
+        <w:rPr>
+          <w:rFonts w:hint="eastAsia"/>
+          <w:lang w:val="en-US" w:eastAsia="zh-CN"/>
+        </w:rPr>
+      </w:pPr>
+    </w:p>
+    <w:p>
+      <w:pPr>
+        <w:rPr>
+          <w:rFonts w:hint="eastAsia"/>
+          <w:lang w:val="en-US" w:eastAsia="zh-CN"/>
+        </w:rPr>
+      </w:pPr>
+      <w:r>
+        <w:rPr>
+          <w:rFonts w:hint="eastAsia"/>
+          <w:lang w:val="en-US" w:eastAsia="zh-CN"/>
+        </w:rPr>
+        <w:t>（1）性能优化的杀手锏——filesystem cache</w:t>
+      </w:r>
+    </w:p>
+    <w:p>
+      <w:pPr>
+        <w:rPr>
+          <w:rFonts w:hint="eastAsia"/>
+          <w:lang w:val="en-US" w:eastAsia="zh-CN"/>
+        </w:rPr>
+      </w:pPr>
+    </w:p>
+    <w:p>
+      <w:pPr>
+        <w:rPr>
+          <w:rFonts w:hint="eastAsia"/>
+          <w:lang w:val="en-US" w:eastAsia="zh-CN"/>
+        </w:rPr>
+      </w:pPr>
+      <w:r>
+        <w:rPr>
+          <w:rFonts w:hint="eastAsia"/>
+          <w:lang w:val="en-US" w:eastAsia="zh-CN"/>
+        </w:rPr>
+        <w:t>os cache，操作系统的缓存</w:t>
+      </w:r>
+    </w:p>
+    <w:p>
+      <w:pPr>
+        <w:rPr>
+          <w:rFonts w:hint="eastAsia"/>
+          <w:lang w:val="en-US" w:eastAsia="zh-CN"/>
+        </w:rPr>
+      </w:pPr>
+    </w:p>
+    <w:p>
+      <w:pPr>
+        <w:rPr>
+          <w:rFonts w:hint="eastAsia"/>
+          <w:lang w:val="en-US" w:eastAsia="zh-CN"/>
+        </w:rPr>
+      </w:pPr>
+      <w:r>
+        <w:rPr>
+          <w:rFonts w:hint="eastAsia"/>
+          <w:lang w:val="en-US" w:eastAsia="zh-CN"/>
+        </w:rPr>
+        <w:t>你往es里写的数据，实际上都写到磁盘文件里去了，磁盘文件里的数据操作系统会自动将里面的数据缓存到os cache里面去</w:t>
+      </w:r>
+    </w:p>
+    <w:p>
+      <w:pPr>
+        <w:rPr>
+          <w:rFonts w:hint="eastAsia"/>
+          <w:lang w:val="en-US" w:eastAsia="zh-CN"/>
+        </w:rPr>
+      </w:pPr>
+    </w:p>
+    <w:p>
+      <w:pPr>
+        <w:rPr>
+          <w:rFonts w:hint="eastAsia"/>
+          <w:lang w:val="en-US" w:eastAsia="zh-CN"/>
+        </w:rPr>
+      </w:pPr>
+      <w:r>
+        <w:rPr>
+          <w:rFonts w:hint="eastAsia"/>
+          <w:lang w:val="en-US" w:eastAsia="zh-CN"/>
+        </w:rPr>
+        <w:t>es的搜索引擎严重依赖于底层的filesystem cache，你如果给filesystem cache更多的内存，尽量让内存可以容纳所有的indx segment file索引数据文件，那么你搜索的时候就基本都是走内存的，性能会非常高。</w:t>
+      </w:r>
+    </w:p>
+    <w:p>
+      <w:pPr>
+        <w:rPr>
+          <w:rFonts w:hint="eastAsia"/>
+          <w:lang w:val="en-US" w:eastAsia="zh-CN"/>
+        </w:rPr>
+      </w:pPr>
+    </w:p>
+    <w:p>
+      <w:pPr>
+        <w:rPr>
+          <w:rFonts w:hint="eastAsia"/>
+          <w:lang w:val="en-US" w:eastAsia="zh-CN"/>
+        </w:rPr>
+      </w:pPr>
+      <w:r>
+        <w:rPr>
+          <w:rFonts w:hint="eastAsia"/>
+          <w:lang w:val="en-US" w:eastAsia="zh-CN"/>
+        </w:rPr>
+        <w:t>性能差距可以有大，我们之前很多的测试和压测，如果走磁盘一般肯定上秒，搜索性能绝对是秒级别的，1秒，5秒，10秒。但是如果是走filesystem cache，是走纯内存的，那么一般来说性能比走磁盘要高一个数量级，基本上就是毫秒级的，从几毫秒到几百毫秒不等。</w:t>
+      </w:r>
+    </w:p>
+    <w:p>
+      <w:pPr>
+        <w:rPr>
+          <w:rFonts w:hint="eastAsia"/>
+          <w:lang w:val="en-US" w:eastAsia="zh-CN"/>
+        </w:rPr>
+      </w:pPr>
+    </w:p>
+    <w:p>
+      <w:pPr>
+        <w:rPr>
+          <w:rFonts w:hint="eastAsia"/>
+          <w:lang w:val="en-US" w:eastAsia="zh-CN"/>
+        </w:rPr>
+      </w:pPr>
+      <w:r>
+        <w:rPr>
+          <w:rFonts w:hint="eastAsia"/>
+          <w:lang w:val="en-US" w:eastAsia="zh-CN"/>
+        </w:rPr>
+        <w:t>之前有个学员，一直在问我，说他的搜索性能，聚合性能，倒排索引，正排索引，磁盘文件，十几秒。。。。</w:t>
+      </w:r>
+    </w:p>
+    <w:p>
+      <w:pPr>
+        <w:rPr>
+          <w:rFonts w:hint="eastAsia"/>
+          <w:lang w:val="en-US" w:eastAsia="zh-CN"/>
+        </w:rPr>
+      </w:pPr>
+    </w:p>
+    <w:p>
+      <w:pPr>
+        <w:rPr>
+          <w:rFonts w:hint="eastAsia"/>
+          <w:lang w:val="en-US" w:eastAsia="zh-CN"/>
+        </w:rPr>
+      </w:pPr>
+      <w:r>
+        <w:rPr>
+          <w:rFonts w:hint="eastAsia"/>
+          <w:lang w:val="en-US" w:eastAsia="zh-CN"/>
+        </w:rPr>
+        <w:t>学员的真实案例</w:t>
+      </w:r>
+    </w:p>
+    <w:p>
+      <w:pPr>
+        <w:rPr>
+          <w:rFonts w:hint="eastAsia"/>
+          <w:lang w:val="en-US" w:eastAsia="zh-CN"/>
+        </w:rPr>
+      </w:pPr>
+    </w:p>
+    <w:p>
+      <w:pPr>
+        <w:rPr>
+          <w:rFonts w:hint="eastAsia"/>
+          <w:lang w:val="en-US" w:eastAsia="zh-CN"/>
+        </w:rPr>
+      </w:pPr>
+      <w:r>
+        <w:rPr>
+          <w:rFonts w:hint="eastAsia"/>
+          <w:lang w:val="en-US" w:eastAsia="zh-CN"/>
+        </w:rPr>
+        <w:t>比如说，你，es节点有3台机器，每台机器，看起来内存很多，64G，总内存，64 * 3 = 192g</w:t>
+      </w:r>
+    </w:p>
+    <w:p>
+      <w:pPr>
+        <w:rPr>
+          <w:rFonts w:hint="eastAsia"/>
+          <w:lang w:val="en-US" w:eastAsia="zh-CN"/>
+        </w:rPr>
+      </w:pPr>
+    </w:p>
+    <w:p>
+      <w:pPr>
+        <w:rPr>
+          <w:rFonts w:hint="eastAsia"/>
+          <w:lang w:val="en-US" w:eastAsia="zh-CN"/>
+        </w:rPr>
+      </w:pPr>
+      <w:r>
+        <w:rPr>
+          <w:rFonts w:hint="eastAsia"/>
+          <w:lang w:val="en-US" w:eastAsia="zh-CN"/>
+        </w:rPr>
+        <w:t>每台机器给es jvm heap是32G，那么剩下来留给filesystem cache的就是每台机器才32g，总共集群里给filesystem cache的就是32 * 3 = 96g内存</w:t>
+      </w:r>
+    </w:p>
+    <w:p>
+      <w:pPr>
+        <w:rPr>
+          <w:rFonts w:hint="eastAsia"/>
+          <w:lang w:val="en-US" w:eastAsia="zh-CN"/>
+        </w:rPr>
+      </w:pPr>
+    </w:p>
+    <w:p>
+      <w:pPr>
+        <w:rPr>
+          <w:rFonts w:hint="eastAsia"/>
+          <w:lang w:val="en-US" w:eastAsia="zh-CN"/>
+        </w:rPr>
+      </w:pPr>
+      <w:r>
+        <w:rPr>
+          <w:rFonts w:hint="eastAsia"/>
+          <w:lang w:val="en-US" w:eastAsia="zh-CN"/>
+        </w:rPr>
+        <w:t>我就问他，ok，那么就是你往es集群里写入的数据有多少数据量？</w:t>
+      </w:r>
+    </w:p>
+    <w:p>
+      <w:pPr>
+        <w:rPr>
+          <w:rFonts w:hint="eastAsia"/>
+          <w:lang w:val="en-US" w:eastAsia="zh-CN"/>
+        </w:rPr>
+      </w:pPr>
+    </w:p>
+    <w:p>
+      <w:pPr>
+        <w:rPr>
+          <w:rFonts w:hint="eastAsia"/>
+          <w:lang w:val="en-US" w:eastAsia="zh-CN"/>
+        </w:rPr>
+      </w:pPr>
+      <w:r>
+        <w:rPr>
+          <w:rFonts w:hint="eastAsia"/>
+          <w:lang w:val="en-US" w:eastAsia="zh-CN"/>
+        </w:rPr>
+        <w:t>如果你此时，你整个，磁盘上索引数据文件，在3台机器上，一共占用了1T的磁盘容量，你的es数据量是1t，每台机器的数据量是300g</w:t>
+      </w:r>
+    </w:p>
+    <w:p>
+      <w:pPr>
+        <w:rPr>
+          <w:rFonts w:hint="eastAsia"/>
+          <w:lang w:val="en-US" w:eastAsia="zh-CN"/>
+        </w:rPr>
+      </w:pPr>
+    </w:p>
+    <w:p>
+      <w:pPr>
+        <w:rPr>
+          <w:rFonts w:hint="eastAsia"/>
+          <w:lang w:val="en-US" w:eastAsia="zh-CN"/>
+        </w:rPr>
+      </w:pPr>
+      <w:r>
+        <w:rPr>
+          <w:rFonts w:hint="eastAsia"/>
+          <w:lang w:val="en-US" w:eastAsia="zh-CN"/>
+        </w:rPr>
+        <w:t>你觉得你的性能能好吗？filesystem cache的内存才100g，十分之一的数据可以放内存，其他的都在磁盘，然后你执行搜索操作，大部分操作都是走磁盘，性能肯定差</w:t>
+      </w:r>
+    </w:p>
+    <w:p>
+      <w:pPr>
+        <w:rPr>
+          <w:rFonts w:hint="eastAsia"/>
+          <w:lang w:val="en-US" w:eastAsia="zh-CN"/>
+        </w:rPr>
+      </w:pPr>
+    </w:p>
+    <w:p>
+      <w:pPr>
+        <w:rPr>
+          <w:rFonts w:hint="eastAsia"/>
+          <w:lang w:val="en-US" w:eastAsia="zh-CN"/>
+        </w:rPr>
+      </w:pPr>
+      <w:r>
+        <w:rPr>
+          <w:rFonts w:hint="eastAsia"/>
+          <w:lang w:val="en-US" w:eastAsia="zh-CN"/>
+        </w:rPr>
+        <w:t>当时他们的情况就是这样子，es在测试，弄了3台机器，自己觉得还不错，64G内存的物理机。自以为可以容纳1T的数据量。</w:t>
+      </w:r>
+    </w:p>
+    <w:p>
+      <w:pPr>
+        <w:rPr>
+          <w:rFonts w:hint="eastAsia"/>
+          <w:lang w:val="en-US" w:eastAsia="zh-CN"/>
+        </w:rPr>
+      </w:pPr>
+    </w:p>
+    <w:p>
+      <w:pPr>
+        <w:rPr>
+          <w:rFonts w:hint="eastAsia"/>
+          <w:lang w:val="en-US" w:eastAsia="zh-CN"/>
+        </w:rPr>
+      </w:pPr>
+      <w:r>
+        <w:rPr>
+          <w:rFonts w:hint="eastAsia"/>
+          <w:lang w:val="en-US" w:eastAsia="zh-CN"/>
+        </w:rPr>
+        <w:t>归根结底，你要让es性能要好，最佳的情况下，就是你的机器的内存，至少可以容纳你的总数据量的一半</w:t>
+      </w:r>
+    </w:p>
+    <w:p>
+      <w:pPr>
+        <w:rPr>
+          <w:rFonts w:hint="eastAsia"/>
+          <w:lang w:val="en-US" w:eastAsia="zh-CN"/>
+        </w:rPr>
+      </w:pPr>
+    </w:p>
+    <w:p>
+      <w:pPr>
+        <w:rPr>
+          <w:rFonts w:hint="eastAsia"/>
+          <w:lang w:val="en-US" w:eastAsia="zh-CN"/>
+        </w:rPr>
+      </w:pPr>
+      <w:r>
+        <w:rPr>
+          <w:rFonts w:hint="eastAsia"/>
+          <w:lang w:val="en-US" w:eastAsia="zh-CN"/>
+        </w:rPr>
+        <w:t>比如说，你一共要在es中存储1T的数据，那么你的多台机器留个filesystem cache的内存加起来综合，至少要到512G，至少半数的情况下，搜索是走内存的，性能一般可以到几秒钟，2秒，3秒，5秒</w:t>
+      </w:r>
+    </w:p>
+    <w:p>
+      <w:pPr>
+        <w:rPr>
+          <w:rFonts w:hint="eastAsia"/>
+          <w:lang w:val="en-US" w:eastAsia="zh-CN"/>
+        </w:rPr>
+      </w:pPr>
+    </w:p>
+    <w:p>
+      <w:pPr>
+        <w:rPr>
+          <w:rFonts w:hint="eastAsia"/>
+          <w:lang w:val="en-US" w:eastAsia="zh-CN"/>
+        </w:rPr>
+      </w:pPr>
+      <w:r>
+        <w:rPr>
+          <w:rFonts w:hint="eastAsia"/>
+          <w:lang w:val="en-US" w:eastAsia="zh-CN"/>
+        </w:rPr>
+        <w:t>如果最佳的情况下，我们自己的生产环境实践经验，所以说我们当时的策略，是仅仅在es中就存少量的数据，就是你要用来搜索的那些索引，内存留给filesystem cache的，就100G，那么你就控制在100gb以内，相当于是，你的数据几乎全部走内存来搜索，性能非常之高，一般可以在1秒以内</w:t>
+      </w:r>
+    </w:p>
+    <w:p>
+      <w:pPr>
+        <w:rPr>
+          <w:rFonts w:hint="eastAsia"/>
+          <w:lang w:val="en-US" w:eastAsia="zh-CN"/>
+        </w:rPr>
+      </w:pPr>
+    </w:p>
+    <w:p>
+      <w:pPr>
+        <w:rPr>
+          <w:rFonts w:hint="eastAsia"/>
+          <w:lang w:val="en-US" w:eastAsia="zh-CN"/>
+        </w:rPr>
+      </w:pPr>
+      <w:r>
+        <w:rPr>
+          <w:rFonts w:hint="eastAsia"/>
+          <w:lang w:val="en-US" w:eastAsia="zh-CN"/>
+        </w:rPr>
+        <w:t>比如说你现在有一行数据</w:t>
+      </w:r>
+    </w:p>
+    <w:p>
+      <w:pPr>
+        <w:rPr>
+          <w:rFonts w:hint="eastAsia"/>
+          <w:lang w:val="en-US" w:eastAsia="zh-CN"/>
+        </w:rPr>
+      </w:pPr>
+    </w:p>
+    <w:p>
+      <w:pPr>
+        <w:rPr>
+          <w:rFonts w:hint="eastAsia"/>
+          <w:lang w:val="en-US" w:eastAsia="zh-CN"/>
+        </w:rPr>
+      </w:pPr>
+      <w:r>
+        <w:rPr>
+          <w:rFonts w:hint="eastAsia"/>
+          <w:lang w:val="en-US" w:eastAsia="zh-CN"/>
+        </w:rPr>
+        <w:t>id name age ....30个字段</w:t>
+      </w:r>
+    </w:p>
+    <w:p>
+      <w:pPr>
+        <w:rPr>
+          <w:rFonts w:hint="eastAsia"/>
+          <w:lang w:val="en-US" w:eastAsia="zh-CN"/>
+        </w:rPr>
+      </w:pPr>
+    </w:p>
+    <w:p>
+      <w:pPr>
+        <w:rPr>
+          <w:rFonts w:hint="eastAsia"/>
+          <w:lang w:val="en-US" w:eastAsia="zh-CN"/>
+        </w:rPr>
+      </w:pPr>
+      <w:r>
+        <w:rPr>
+          <w:rFonts w:hint="eastAsia"/>
+          <w:lang w:val="en-US" w:eastAsia="zh-CN"/>
+        </w:rPr>
+        <w:t>但是你现在搜索，只需要根据id name age三个字段来搜索</w:t>
+      </w:r>
+    </w:p>
+    <w:p>
+      <w:pPr>
+        <w:rPr>
+          <w:rFonts w:hint="eastAsia"/>
+          <w:lang w:val="en-US" w:eastAsia="zh-CN"/>
+        </w:rPr>
+      </w:pPr>
+    </w:p>
+    <w:p>
+      <w:pPr>
+        <w:rPr>
+          <w:rFonts w:hint="eastAsia"/>
+          <w:lang w:val="en-US" w:eastAsia="zh-CN"/>
+        </w:rPr>
+      </w:pPr>
+      <w:r>
+        <w:rPr>
+          <w:rFonts w:hint="eastAsia"/>
+          <w:lang w:val="en-US" w:eastAsia="zh-CN"/>
+        </w:rPr>
+        <w:t>如果你傻乎乎的往es里写入一行数据所有的字段，就会导致说70%的数据是不用来搜索的，结果硬是占据了es机器上的filesystem cache的空间，单挑数据的数据量越大，就会导致filesystem cahce能缓存的数据就越少</w:t>
+      </w:r>
+    </w:p>
+    <w:p>
+      <w:pPr>
+        <w:rPr>
+          <w:rFonts w:hint="eastAsia"/>
+          <w:lang w:val="en-US" w:eastAsia="zh-CN"/>
+        </w:rPr>
+      </w:pPr>
+    </w:p>
+    <w:p>
+      <w:pPr>
+        <w:rPr>
+          <w:rFonts w:hint="eastAsia"/>
+          <w:lang w:val="en-US" w:eastAsia="zh-CN"/>
+        </w:rPr>
+      </w:pPr>
+      <w:r>
+        <w:rPr>
+          <w:rFonts w:hint="eastAsia"/>
+          <w:lang w:val="en-US" w:eastAsia="zh-CN"/>
+        </w:rPr>
+        <w:t>仅仅只是写入es中要用来检索的少数几个字段就可以了，比如说，就写入es id name age三个字段就可以了，然后你可以把其他的字段数据存在mysql里面，我们一般是建议用es + hbase的这么一个架构。</w:t>
+      </w:r>
+    </w:p>
+    <w:p>
+      <w:pPr>
+        <w:rPr>
+          <w:rFonts w:hint="eastAsia"/>
+          <w:lang w:val="en-US" w:eastAsia="zh-CN"/>
+        </w:rPr>
+      </w:pPr>
+    </w:p>
+    <w:p>
+      <w:pPr>
+        <w:rPr>
+          <w:rFonts w:hint="eastAsia"/>
+          <w:lang w:val="en-US" w:eastAsia="zh-CN"/>
+        </w:rPr>
+      </w:pPr>
+      <w:r>
+        <w:rPr>
+          <w:rFonts w:hint="eastAsia"/>
+          <w:lang w:val="en-US" w:eastAsia="zh-CN"/>
+        </w:rPr>
+        <w:t>hbase的特点是适用于海量数据的在线存储，就是对hbase可以写入海量数据，不要做复杂的搜索，就是做很简单的一些根据id或者范围进行查询的这么一个操作就可以了</w:t>
+      </w:r>
+    </w:p>
+    <w:p>
+      <w:pPr>
+        <w:rPr>
+          <w:rFonts w:hint="eastAsia"/>
+          <w:lang w:val="en-US" w:eastAsia="zh-CN"/>
+        </w:rPr>
+      </w:pPr>
+    </w:p>
+    <w:p>
+      <w:pPr>
+        <w:rPr>
+          <w:rFonts w:hint="eastAsia"/>
+          <w:lang w:val="en-US" w:eastAsia="zh-CN"/>
+        </w:rPr>
+      </w:pPr>
+      <w:r>
+        <w:rPr>
+          <w:rFonts w:hint="eastAsia"/>
+          <w:lang w:val="en-US" w:eastAsia="zh-CN"/>
+        </w:rPr>
+        <w:t>从es中根据name和age去搜索，拿到的结果可能就20个doc id，然后根据doc id到hbase里去查询每个doc id对应的完整的数据，给查出来，再返回给前端。</w:t>
+      </w:r>
+    </w:p>
+    <w:p>
+      <w:pPr>
+        <w:rPr>
+          <w:rFonts w:hint="eastAsia"/>
+          <w:lang w:val="en-US" w:eastAsia="zh-CN"/>
+        </w:rPr>
+      </w:pPr>
+    </w:p>
+    <w:p>
+      <w:pPr>
+        <w:rPr>
+          <w:rFonts w:hint="eastAsia"/>
+          <w:lang w:val="en-US" w:eastAsia="zh-CN"/>
+        </w:rPr>
+      </w:pPr>
+      <w:r>
+        <w:rPr>
+          <w:rFonts w:hint="eastAsia"/>
+          <w:lang w:val="en-US" w:eastAsia="zh-CN"/>
+        </w:rPr>
+        <w:t>你最好是写入es的数据小于等于，或者是略微大于es的filesystem cache的内存容量</w:t>
+      </w:r>
+    </w:p>
+    <w:p>
+      <w:pPr>
+        <w:rPr>
+          <w:rFonts w:hint="eastAsia"/>
+          <w:lang w:val="en-US" w:eastAsia="zh-CN"/>
+        </w:rPr>
+      </w:pPr>
+    </w:p>
+    <w:p>
+      <w:pPr>
+        <w:rPr>
+          <w:rFonts w:hint="eastAsia"/>
+          <w:lang w:val="en-US" w:eastAsia="zh-CN"/>
+        </w:rPr>
+      </w:pPr>
+      <w:r>
+        <w:rPr>
+          <w:rFonts w:hint="eastAsia"/>
+          <w:lang w:val="en-US" w:eastAsia="zh-CN"/>
+        </w:rPr>
+        <w:t>然后你从es检索可能就花费20ms，然后再根据es返回的id去hbase里查询，查20条数据，可能也就耗费个30ms，可能你原来那么玩儿，1T数据都放es，会每次查询都是5~10秒，现在可能性能就会很高，每次查询就是50ms。</w:t>
+      </w:r>
+    </w:p>
+    <w:p>
+      <w:pPr>
+        <w:rPr>
+          <w:rFonts w:hint="eastAsia"/>
+          <w:lang w:val="en-US" w:eastAsia="zh-CN"/>
+        </w:rPr>
+      </w:pPr>
+    </w:p>
+    <w:p>
+      <w:pPr>
+        <w:rPr>
+          <w:rFonts w:hint="eastAsia"/>
+          <w:lang w:val="en-US" w:eastAsia="zh-CN"/>
+        </w:rPr>
+      </w:pPr>
+      <w:r>
+        <w:rPr>
+          <w:rFonts w:hint="eastAsia"/>
+          <w:lang w:val="en-US" w:eastAsia="zh-CN"/>
+        </w:rPr>
+        <w:t>elastcisearch减少数据量仅仅放要用于搜索的几个关键字段即可，尽量写入es的数据量跟es机器的filesystem cache是差不多的就可以了；其他不用来检索的数据放hbase里，或者mysql。</w:t>
+      </w:r>
+    </w:p>
+    <w:p>
+      <w:pPr>
+        <w:rPr>
+          <w:rFonts w:hint="eastAsia"/>
+          <w:lang w:val="en-US" w:eastAsia="zh-CN"/>
+        </w:rPr>
+      </w:pPr>
+    </w:p>
+    <w:p>
+      <w:pPr>
+        <w:rPr>
+          <w:rFonts w:hint="eastAsia"/>
+          <w:lang w:val="en-US" w:eastAsia="zh-CN"/>
+        </w:rPr>
+      </w:pPr>
+      <w:r>
+        <w:rPr>
+          <w:rFonts w:hint="eastAsia"/>
+          <w:lang w:val="en-US" w:eastAsia="zh-CN"/>
+        </w:rPr>
+        <w:t>所以之前有些学员也是问，我也是跟他们说，尽量在es里，就存储必须用来搜索的数据，比如说你现在有一份数据，有100个字段，其实用来搜索的只有10个字段，建议是将10个字段的数据，存入es，剩下90个字段的数据，可以放mysql，hadoop hbase，都可以</w:t>
+      </w:r>
+    </w:p>
+    <w:p>
+      <w:pPr>
+        <w:rPr>
+          <w:rFonts w:hint="eastAsia"/>
+          <w:lang w:val="en-US" w:eastAsia="zh-CN"/>
+        </w:rPr>
+      </w:pPr>
+    </w:p>
+    <w:p>
+      <w:pPr>
+        <w:rPr>
+          <w:rFonts w:hint="eastAsia"/>
+          <w:lang w:val="en-US" w:eastAsia="zh-CN"/>
+        </w:rPr>
+      </w:pPr>
+      <w:r>
+        <w:rPr>
+          <w:rFonts w:hint="eastAsia"/>
+          <w:lang w:val="en-US" w:eastAsia="zh-CN"/>
+        </w:rPr>
+        <w:t>这样的话，es数据量很少，10个字段的数据，都可以放内存，就用来搜索，搜索出来一些id，通过id去mysql，hbase里面去查询明细的数据</w:t>
+      </w:r>
+    </w:p>
+    <w:p>
+      <w:pPr>
+        <w:rPr>
+          <w:rFonts w:hint="eastAsia"/>
+          <w:lang w:val="en-US" w:eastAsia="zh-CN"/>
+        </w:rPr>
+      </w:pPr>
+    </w:p>
+    <w:p>
+      <w:pPr>
+        <w:rPr>
+          <w:rFonts w:hint="eastAsia"/>
+          <w:lang w:val="en-US" w:eastAsia="zh-CN"/>
+        </w:rPr>
+      </w:pPr>
+      <w:r>
+        <w:rPr>
+          <w:rFonts w:hint="eastAsia"/>
+          <w:lang w:val="en-US" w:eastAsia="zh-CN"/>
+        </w:rPr>
+        <w:t>（2）数据预热</w:t>
+      </w:r>
+    </w:p>
+    <w:p>
+      <w:pPr>
+        <w:rPr>
+          <w:rFonts w:hint="eastAsia"/>
+          <w:lang w:val="en-US" w:eastAsia="zh-CN"/>
+        </w:rPr>
+      </w:pPr>
+    </w:p>
+    <w:p>
+      <w:pPr>
+        <w:rPr>
+          <w:rFonts w:hint="eastAsia"/>
+          <w:lang w:val="en-US" w:eastAsia="zh-CN"/>
+        </w:rPr>
+      </w:pPr>
+      <w:r>
+        <w:rPr>
+          <w:rFonts w:hint="eastAsia"/>
+          <w:lang w:val="en-US" w:eastAsia="zh-CN"/>
+        </w:rPr>
+        <w:t>假如说，哪怕是你就按照上述的方案去做了，es集群中每个机器写入的数据量还是超过了filesystem cache一倍，比如说你写入一台机器60g数据，结果filesystem cache就30g，还是有30g数据留在了磁盘上。</w:t>
+      </w:r>
+    </w:p>
+    <w:p>
+      <w:pPr>
+        <w:rPr>
+          <w:rFonts w:hint="eastAsia"/>
+          <w:lang w:val="en-US" w:eastAsia="zh-CN"/>
+        </w:rPr>
+      </w:pPr>
+    </w:p>
+    <w:p>
+      <w:pPr>
+        <w:rPr>
+          <w:rFonts w:hint="eastAsia"/>
+          <w:lang w:val="en-US" w:eastAsia="zh-CN"/>
+        </w:rPr>
+      </w:pPr>
+      <w:r>
+        <w:rPr>
+          <w:rFonts w:hint="eastAsia"/>
+          <w:lang w:val="en-US" w:eastAsia="zh-CN"/>
+        </w:rPr>
+        <w:t>举个例子，就比如说，微博，你可以把一些大v，平时看的人很多的数据给提前你自己后台搞个系统，每隔一会儿，你自己的后台系统去搜索一下热数据，刷到filesystem cache里去，后面用户实际上来看这个热数据的时候，他们就是直接从内存里搜索了，很快。</w:t>
+      </w:r>
+    </w:p>
+    <w:p>
+      <w:pPr>
+        <w:rPr>
+          <w:rFonts w:hint="eastAsia"/>
+          <w:lang w:val="en-US" w:eastAsia="zh-CN"/>
+        </w:rPr>
+      </w:pPr>
+    </w:p>
+    <w:p>
+      <w:pPr>
+        <w:rPr>
+          <w:rFonts w:hint="eastAsia"/>
+          <w:lang w:val="en-US" w:eastAsia="zh-CN"/>
+        </w:rPr>
+      </w:pPr>
+      <w:r>
+        <w:rPr>
+          <w:rFonts w:hint="eastAsia"/>
+          <w:lang w:val="en-US" w:eastAsia="zh-CN"/>
+        </w:rPr>
+        <w:t>电商，你可以将平时查看最多的一些商品，比如说iphone 8，热数据提前后台搞个程序，每隔1分钟自己主动访问一次，刷到filesystem cache里去。</w:t>
+      </w:r>
+    </w:p>
+    <w:p>
+      <w:pPr>
+        <w:rPr>
+          <w:rFonts w:hint="eastAsia"/>
+          <w:lang w:val="en-US" w:eastAsia="zh-CN"/>
+        </w:rPr>
+      </w:pPr>
+    </w:p>
+    <w:p>
+      <w:pPr>
+        <w:rPr>
+          <w:rFonts w:hint="eastAsia"/>
+          <w:lang w:val="en-US" w:eastAsia="zh-CN"/>
+        </w:rPr>
+      </w:pPr>
+      <w:r>
+        <w:rPr>
+          <w:rFonts w:hint="eastAsia"/>
+          <w:lang w:val="en-US" w:eastAsia="zh-CN"/>
+        </w:rPr>
+        <w:t>对于那些你觉得比较热的，经常会有人访问的数据，最好做一个专门的缓存预热子系统，就是对热数据，每隔一段时间，你就提前访问一下，让数据进入filesystem cache里面去。这样期待下次别人访问的时候，一定性能会好一些。</w:t>
+      </w:r>
+    </w:p>
+    <w:p>
+      <w:pPr>
+        <w:rPr>
+          <w:rFonts w:hint="eastAsia"/>
+          <w:lang w:val="en-US" w:eastAsia="zh-CN"/>
+        </w:rPr>
+      </w:pPr>
+    </w:p>
+    <w:p>
+      <w:pPr>
+        <w:rPr>
+          <w:rFonts w:hint="eastAsia"/>
+          <w:lang w:val="en-US" w:eastAsia="zh-CN"/>
+        </w:rPr>
+      </w:pPr>
+      <w:r>
+        <w:rPr>
+          <w:rFonts w:hint="eastAsia"/>
+          <w:lang w:val="en-US" w:eastAsia="zh-CN"/>
+        </w:rPr>
+        <w:t>（3）冷热分离</w:t>
+      </w:r>
+    </w:p>
+    <w:p>
+      <w:pPr>
+        <w:rPr>
+          <w:rFonts w:hint="eastAsia"/>
+          <w:lang w:val="en-US" w:eastAsia="zh-CN"/>
+        </w:rPr>
+      </w:pPr>
+    </w:p>
+    <w:p>
+      <w:pPr>
+        <w:rPr>
+          <w:rFonts w:hint="eastAsia"/>
+          <w:lang w:val="en-US" w:eastAsia="zh-CN"/>
+        </w:rPr>
+      </w:pPr>
+    </w:p>
+    <w:p>
+      <w:pPr>
+        <w:rPr>
+          <w:rFonts w:hint="eastAsia"/>
+          <w:lang w:val="en-US" w:eastAsia="zh-CN"/>
+        </w:rPr>
+      </w:pPr>
+      <w:r>
+        <w:rPr>
+          <w:rFonts w:hint="eastAsia"/>
+          <w:lang w:val="en-US" w:eastAsia="zh-CN"/>
+        </w:rPr>
+        <w:t>关于es性能优化，数据拆分，我之前说将大量不搜索的字段，拆分到别的存储中去，这个就是类似于后面我最后要讲的mysql分库分表的垂直拆分。</w:t>
+      </w:r>
+    </w:p>
+    <w:p>
+      <w:pPr>
+        <w:rPr>
+          <w:rFonts w:hint="eastAsia"/>
+          <w:lang w:val="en-US" w:eastAsia="zh-CN"/>
+        </w:rPr>
+      </w:pPr>
+    </w:p>
+    <w:p>
+      <w:pPr>
+        <w:rPr>
+          <w:rFonts w:hint="eastAsia"/>
+          <w:lang w:val="en-US" w:eastAsia="zh-CN"/>
+        </w:rPr>
+      </w:pPr>
+      <w:r>
+        <w:rPr>
+          <w:rFonts w:hint="eastAsia"/>
+          <w:lang w:val="en-US" w:eastAsia="zh-CN"/>
+        </w:rPr>
+        <w:t>es可以做类似于mysql的水平拆分，就是说将大量的访问很少，频率很低的数据，单独写一个索引，然后将访问很频繁的热数据单独写一个索引</w:t>
+      </w:r>
+    </w:p>
+    <w:p>
+      <w:pPr>
+        <w:rPr>
+          <w:rFonts w:hint="eastAsia"/>
+          <w:lang w:val="en-US" w:eastAsia="zh-CN"/>
+        </w:rPr>
+      </w:pPr>
+    </w:p>
+    <w:p>
+      <w:pPr>
+        <w:rPr>
+          <w:rFonts w:hint="eastAsia"/>
+          <w:lang w:val="en-US" w:eastAsia="zh-CN"/>
+        </w:rPr>
+      </w:pPr>
+      <w:r>
+        <w:rPr>
+          <w:rFonts w:hint="eastAsia"/>
+          <w:lang w:val="en-US" w:eastAsia="zh-CN"/>
+        </w:rPr>
+        <w:t>你最好是将冷数据写入一个索引中，然后热数据写入另外一个索引中，这样可以确保热数据在被预热之后，尽量都让他们留在filesystem os cache里，别让冷数据给冲刷掉。</w:t>
+      </w:r>
+    </w:p>
+    <w:p>
+      <w:pPr>
+        <w:rPr>
+          <w:rFonts w:hint="eastAsia"/>
+          <w:lang w:val="en-US" w:eastAsia="zh-CN"/>
+        </w:rPr>
+      </w:pPr>
+    </w:p>
+    <w:p>
+      <w:pPr>
+        <w:rPr>
+          <w:rFonts w:hint="eastAsia"/>
+          <w:lang w:val="en-US" w:eastAsia="zh-CN"/>
+        </w:rPr>
+      </w:pPr>
+      <w:r>
+        <w:rPr>
+          <w:rFonts w:hint="eastAsia"/>
+          <w:lang w:val="en-US" w:eastAsia="zh-CN"/>
+        </w:rPr>
+        <w:t>你看，假设你有6台机器，2个索引，一个放冷数据，一个放热数据，每个索引3个shard</w:t>
+      </w:r>
+    </w:p>
+    <w:p>
+      <w:pPr>
+        <w:rPr>
+          <w:rFonts w:hint="eastAsia"/>
+          <w:lang w:val="en-US" w:eastAsia="zh-CN"/>
+        </w:rPr>
+      </w:pPr>
+    </w:p>
+    <w:p>
+      <w:pPr>
+        <w:rPr>
+          <w:rFonts w:hint="eastAsia"/>
+          <w:lang w:val="en-US" w:eastAsia="zh-CN"/>
+        </w:rPr>
+      </w:pPr>
+      <w:r>
+        <w:rPr>
+          <w:rFonts w:hint="eastAsia"/>
+          <w:lang w:val="en-US" w:eastAsia="zh-CN"/>
+        </w:rPr>
+        <w:t>3台机器放热数据index；另外3台机器放冷数据index</w:t>
+      </w:r>
+    </w:p>
+    <w:p>
+      <w:pPr>
+        <w:rPr>
+          <w:rFonts w:hint="eastAsia"/>
+          <w:lang w:val="en-US" w:eastAsia="zh-CN"/>
+        </w:rPr>
+      </w:pPr>
+    </w:p>
+    <w:p>
+      <w:pPr>
+        <w:rPr>
+          <w:rFonts w:hint="eastAsia"/>
+          <w:lang w:val="en-US" w:eastAsia="zh-CN"/>
+        </w:rPr>
+      </w:pPr>
+      <w:r>
+        <w:rPr>
+          <w:rFonts w:hint="eastAsia"/>
+          <w:lang w:val="en-US" w:eastAsia="zh-CN"/>
+        </w:rPr>
+        <w:t>然后这样的话，你大量的时候是在访问热数据index，热数据可能就占总数据量的10%，此时数据量很少，几乎全都保留在filesystem cache里面了，就可以确保热数据的访问性能是很高的。</w:t>
+      </w:r>
+    </w:p>
+    <w:p>
+      <w:pPr>
+        <w:rPr>
+          <w:rFonts w:hint="eastAsia"/>
+          <w:lang w:val="en-US" w:eastAsia="zh-CN"/>
+        </w:rPr>
+      </w:pPr>
+    </w:p>
+    <w:p>
+      <w:pPr>
+        <w:rPr>
+          <w:rFonts w:hint="eastAsia"/>
+          <w:lang w:val="en-US" w:eastAsia="zh-CN"/>
+        </w:rPr>
+      </w:pPr>
+      <w:r>
+        <w:rPr>
+          <w:rFonts w:hint="eastAsia"/>
+          <w:lang w:val="en-US" w:eastAsia="zh-CN"/>
+        </w:rPr>
+        <w:t>但是对于冷数据而言，是在别的index里的，跟热数据index都不再相同的机器上，大家互相之间都没什么联系了。如果有人访问冷数据，可能大量数据是在磁盘上的，此时性能差点，就10%的人去访问冷数据；90%的人在访问热数据。</w:t>
+      </w:r>
+    </w:p>
+    <w:p>
+      <w:pPr>
+        <w:rPr>
+          <w:rFonts w:hint="eastAsia"/>
+          <w:lang w:val="en-US" w:eastAsia="zh-CN"/>
+        </w:rPr>
+      </w:pPr>
+    </w:p>
+    <w:p>
+      <w:pPr>
+        <w:rPr>
+          <w:rFonts w:hint="eastAsia"/>
+          <w:lang w:val="en-US" w:eastAsia="zh-CN"/>
+        </w:rPr>
+      </w:pPr>
+      <w:r>
+        <w:rPr>
+          <w:rFonts w:hint="eastAsia"/>
+          <w:lang w:val="en-US" w:eastAsia="zh-CN"/>
+        </w:rPr>
+        <w:t>（4）document模型设计</w:t>
+      </w:r>
+    </w:p>
+    <w:p>
+      <w:pPr>
+        <w:rPr>
+          <w:rFonts w:hint="eastAsia"/>
+          <w:lang w:val="en-US" w:eastAsia="zh-CN"/>
+        </w:rPr>
+      </w:pPr>
+    </w:p>
+    <w:p>
+      <w:pPr>
+        <w:rPr>
+          <w:rFonts w:hint="eastAsia"/>
+          <w:lang w:val="en-US" w:eastAsia="zh-CN"/>
+        </w:rPr>
+      </w:pPr>
+      <w:r>
+        <w:rPr>
+          <w:rFonts w:hint="eastAsia"/>
+          <w:lang w:val="en-US" w:eastAsia="zh-CN"/>
+        </w:rPr>
+        <w:t>有不少同学问我，mysql，有两张表</w:t>
+      </w:r>
+    </w:p>
+    <w:p>
+      <w:pPr>
+        <w:rPr>
+          <w:rFonts w:hint="eastAsia"/>
+          <w:lang w:val="en-US" w:eastAsia="zh-CN"/>
+        </w:rPr>
+      </w:pPr>
+    </w:p>
+    <w:p>
+      <w:pPr>
+        <w:rPr>
+          <w:rFonts w:hint="eastAsia"/>
+          <w:lang w:val="en-US" w:eastAsia="zh-CN"/>
+        </w:rPr>
+      </w:pPr>
+      <w:r>
+        <w:rPr>
+          <w:rFonts w:hint="eastAsia"/>
+          <w:lang w:val="en-US" w:eastAsia="zh-CN"/>
+        </w:rPr>
+        <w:t>订单表：id order_code total_price</w:t>
+      </w:r>
+    </w:p>
+    <w:p>
+      <w:pPr>
+        <w:rPr>
+          <w:rFonts w:hint="eastAsia"/>
+          <w:lang w:val="en-US" w:eastAsia="zh-CN"/>
+        </w:rPr>
+      </w:pPr>
+    </w:p>
+    <w:p>
+      <w:pPr>
+        <w:rPr>
+          <w:rFonts w:hint="eastAsia"/>
+          <w:lang w:val="en-US" w:eastAsia="zh-CN"/>
+        </w:rPr>
+      </w:pPr>
+      <w:r>
+        <w:rPr>
+          <w:rFonts w:hint="eastAsia"/>
+          <w:lang w:val="en-US" w:eastAsia="zh-CN"/>
+        </w:rPr>
+        <w:t>1 测试订单 5000</w:t>
+      </w:r>
+    </w:p>
+    <w:p>
+      <w:pPr>
+        <w:rPr>
+          <w:rFonts w:hint="eastAsia"/>
+          <w:lang w:val="en-US" w:eastAsia="zh-CN"/>
+        </w:rPr>
+      </w:pPr>
+    </w:p>
+    <w:p>
+      <w:pPr>
+        <w:rPr>
+          <w:rFonts w:hint="eastAsia"/>
+          <w:lang w:val="en-US" w:eastAsia="zh-CN"/>
+        </w:rPr>
+      </w:pPr>
+      <w:r>
+        <w:rPr>
+          <w:rFonts w:hint="eastAsia"/>
+          <w:lang w:val="en-US" w:eastAsia="zh-CN"/>
+        </w:rPr>
+        <w:t>订单条目表：id order_id goods_id purchase_count price</w:t>
+      </w:r>
+    </w:p>
+    <w:p>
+      <w:pPr>
+        <w:rPr>
+          <w:rFonts w:hint="eastAsia"/>
+          <w:lang w:val="en-US" w:eastAsia="zh-CN"/>
+        </w:rPr>
+      </w:pPr>
+    </w:p>
+    <w:p>
+      <w:pPr>
+        <w:rPr>
+          <w:rFonts w:hint="eastAsia"/>
+          <w:lang w:val="en-US" w:eastAsia="zh-CN"/>
+        </w:rPr>
+      </w:pPr>
+      <w:r>
+        <w:rPr>
+          <w:rFonts w:hint="eastAsia"/>
+          <w:lang w:val="en-US" w:eastAsia="zh-CN"/>
+        </w:rPr>
+        <w:t>1 1 1 2 2000</w:t>
+      </w:r>
+    </w:p>
+    <w:p>
+      <w:pPr>
+        <w:rPr>
+          <w:rFonts w:hint="eastAsia"/>
+          <w:lang w:val="en-US" w:eastAsia="zh-CN"/>
+        </w:rPr>
+      </w:pPr>
+      <w:r>
+        <w:rPr>
+          <w:rFonts w:hint="eastAsia"/>
+          <w:lang w:val="en-US" w:eastAsia="zh-CN"/>
+        </w:rPr>
+        <w:t>2 1 2 5 200</w:t>
+      </w:r>
+    </w:p>
+    <w:p>
+      <w:pPr>
+        <w:rPr>
+          <w:rFonts w:hint="eastAsia"/>
+          <w:lang w:val="en-US" w:eastAsia="zh-CN"/>
+        </w:rPr>
+      </w:pPr>
+    </w:p>
+    <w:p>
+      <w:pPr>
+        <w:rPr>
+          <w:rFonts w:hint="eastAsia"/>
+          <w:lang w:val="en-US" w:eastAsia="zh-CN"/>
+        </w:rPr>
+      </w:pPr>
+      <w:r>
+        <w:rPr>
+          <w:rFonts w:hint="eastAsia"/>
+          <w:lang w:val="en-US" w:eastAsia="zh-CN"/>
+        </w:rPr>
+        <w:t>我在mysql里，都是select * from order join order_item on order.id=order_item.order_id where order.id=1</w:t>
+      </w:r>
+    </w:p>
+    <w:p>
+      <w:pPr>
+        <w:rPr>
+          <w:rFonts w:hint="eastAsia"/>
+          <w:lang w:val="en-US" w:eastAsia="zh-CN"/>
+        </w:rPr>
+      </w:pPr>
+    </w:p>
+    <w:p>
+      <w:pPr>
+        <w:rPr>
+          <w:rFonts w:hint="eastAsia"/>
+          <w:lang w:val="en-US" w:eastAsia="zh-CN"/>
+        </w:rPr>
+      </w:pPr>
+      <w:r>
+        <w:rPr>
+          <w:rFonts w:hint="eastAsia"/>
+          <w:lang w:val="en-US" w:eastAsia="zh-CN"/>
+        </w:rPr>
+        <w:t>1 测试订单 5000 1 1 1 2 2000</w:t>
+      </w:r>
+    </w:p>
+    <w:p>
+      <w:pPr>
+        <w:rPr>
+          <w:rFonts w:hint="eastAsia"/>
+          <w:lang w:val="en-US" w:eastAsia="zh-CN"/>
+        </w:rPr>
+      </w:pPr>
+      <w:r>
+        <w:rPr>
+          <w:rFonts w:hint="eastAsia"/>
+          <w:lang w:val="en-US" w:eastAsia="zh-CN"/>
+        </w:rPr>
+        <w:t>1 测试订单 5000 2 1 2 5 200</w:t>
+      </w:r>
+    </w:p>
+    <w:p>
+      <w:pPr>
+        <w:rPr>
+          <w:rFonts w:hint="eastAsia"/>
+          <w:lang w:val="en-US" w:eastAsia="zh-CN"/>
+        </w:rPr>
+      </w:pPr>
+    </w:p>
+    <w:p>
+      <w:pPr>
+        <w:rPr>
+          <w:rFonts w:hint="eastAsia"/>
+          <w:lang w:val="en-US" w:eastAsia="zh-CN"/>
+        </w:rPr>
+      </w:pPr>
+      <w:r>
+        <w:rPr>
+          <w:rFonts w:hint="eastAsia"/>
+          <w:lang w:val="en-US" w:eastAsia="zh-CN"/>
+        </w:rPr>
+        <w:t>在es里该怎么玩儿，es里面的复杂的关联查询，复杂的查询语法，尽量别用，一旦用了性能一般都不太好</w:t>
+      </w:r>
+    </w:p>
+    <w:p>
+      <w:pPr>
+        <w:rPr>
+          <w:rFonts w:hint="eastAsia"/>
+          <w:lang w:val="en-US" w:eastAsia="zh-CN"/>
+        </w:rPr>
+      </w:pPr>
+    </w:p>
+    <w:p>
+      <w:pPr>
+        <w:rPr>
+          <w:rFonts w:hint="eastAsia"/>
+          <w:lang w:val="en-US" w:eastAsia="zh-CN"/>
+        </w:rPr>
+      </w:pPr>
+      <w:r>
+        <w:rPr>
+          <w:rFonts w:hint="eastAsia"/>
+          <w:lang w:val="en-US" w:eastAsia="zh-CN"/>
+        </w:rPr>
+        <w:t>设计es里的数据模型</w:t>
+      </w:r>
+    </w:p>
+    <w:p>
+      <w:pPr>
+        <w:rPr>
+          <w:rFonts w:hint="eastAsia"/>
+          <w:lang w:val="en-US" w:eastAsia="zh-CN"/>
+        </w:rPr>
+      </w:pPr>
+    </w:p>
+    <w:p>
+      <w:pPr>
+        <w:rPr>
+          <w:rFonts w:hint="eastAsia"/>
+          <w:lang w:val="en-US" w:eastAsia="zh-CN"/>
+        </w:rPr>
+      </w:pPr>
+      <w:r>
+        <w:rPr>
+          <w:rFonts w:hint="eastAsia"/>
+          <w:lang w:val="en-US" w:eastAsia="zh-CN"/>
+        </w:rPr>
+        <w:t>写入es的时候，搞成两个索引，order索引，orderItem索引</w:t>
+      </w:r>
+    </w:p>
+    <w:p>
+      <w:pPr>
+        <w:rPr>
+          <w:rFonts w:hint="eastAsia"/>
+          <w:lang w:val="en-US" w:eastAsia="zh-CN"/>
+        </w:rPr>
+      </w:pPr>
+    </w:p>
+    <w:p>
+      <w:pPr>
+        <w:rPr>
+          <w:rFonts w:hint="eastAsia"/>
+          <w:lang w:val="en-US" w:eastAsia="zh-CN"/>
+        </w:rPr>
+      </w:pPr>
+      <w:r>
+        <w:rPr>
+          <w:rFonts w:hint="eastAsia"/>
+          <w:lang w:val="en-US" w:eastAsia="zh-CN"/>
+        </w:rPr>
+        <w:t>order索引，里面就包含id order_code total_price</w:t>
+      </w:r>
+    </w:p>
+    <w:p>
+      <w:pPr>
+        <w:rPr>
+          <w:rFonts w:hint="eastAsia"/>
+          <w:lang w:val="en-US" w:eastAsia="zh-CN"/>
+        </w:rPr>
+      </w:pPr>
+      <w:r>
+        <w:rPr>
+          <w:rFonts w:hint="eastAsia"/>
+          <w:lang w:val="en-US" w:eastAsia="zh-CN"/>
+        </w:rPr>
+        <w:t>orderItem索引，里面写入进去的时候，就完成join操作，id order_code total_price id order_id goods_id purchase_count price</w:t>
+      </w:r>
+    </w:p>
+    <w:p>
+      <w:pPr>
+        <w:rPr>
+          <w:rFonts w:hint="eastAsia"/>
+          <w:lang w:val="en-US" w:eastAsia="zh-CN"/>
+        </w:rPr>
+      </w:pPr>
+    </w:p>
+    <w:p>
+      <w:pPr>
+        <w:rPr>
+          <w:rFonts w:hint="eastAsia"/>
+          <w:lang w:val="en-US" w:eastAsia="zh-CN"/>
+        </w:rPr>
+      </w:pPr>
+      <w:r>
+        <w:rPr>
+          <w:rFonts w:hint="eastAsia"/>
+          <w:lang w:val="en-US" w:eastAsia="zh-CN"/>
+        </w:rPr>
+        <w:t>写入es的java系统里，就完成关联，将关联好的数据直接写入es中，搜索的时候，就不需要利用es的搜索语法去完成join来搜索了</w:t>
+      </w:r>
+    </w:p>
+    <w:p>
+      <w:pPr>
+        <w:rPr>
+          <w:rFonts w:hint="eastAsia"/>
+          <w:lang w:val="en-US" w:eastAsia="zh-CN"/>
+        </w:rPr>
+      </w:pPr>
+    </w:p>
+    <w:p>
+      <w:pPr>
+        <w:rPr>
+          <w:rFonts w:hint="eastAsia"/>
+          <w:lang w:val="en-US" w:eastAsia="zh-CN"/>
+        </w:rPr>
+      </w:pPr>
+      <w:r>
+        <w:rPr>
+          <w:rFonts w:hint="eastAsia"/>
+          <w:lang w:val="en-US" w:eastAsia="zh-CN"/>
+        </w:rPr>
+        <w:t>document模型设计是非常重要的，很多操作，不要在搜索的时候才想去执行各种复杂的乱七八糟的操作。es能支持的操作就是那么多，不要考虑用es做一些它不好操作的事情。如果真的有那种操作，尽量在document模型设计的时候，写入的时候就完成。另外对于一些太复杂的操作，比如join，nested，parent-child搜索都要尽量避免，性能都很差的。</w:t>
+      </w:r>
+    </w:p>
+    <w:p>
+      <w:pPr>
+        <w:rPr>
+          <w:rFonts w:hint="eastAsia"/>
+          <w:lang w:val="en-US" w:eastAsia="zh-CN"/>
+        </w:rPr>
+      </w:pPr>
+    </w:p>
+    <w:p>
+      <w:pPr>
+        <w:rPr>
+          <w:rFonts w:hint="eastAsia"/>
+          <w:lang w:val="en-US" w:eastAsia="zh-CN"/>
+        </w:rPr>
+      </w:pPr>
+      <w:r>
+        <w:rPr>
+          <w:rFonts w:hint="eastAsia"/>
+          <w:lang w:val="en-US" w:eastAsia="zh-CN"/>
+        </w:rPr>
+        <w:t>很多同学在问我，很多复杂的乱七八糟的一些操作，如何执行</w:t>
+      </w:r>
+    </w:p>
+    <w:p>
+      <w:pPr>
+        <w:rPr>
+          <w:rFonts w:hint="eastAsia"/>
+          <w:lang w:val="en-US" w:eastAsia="zh-CN"/>
+        </w:rPr>
+      </w:pPr>
+    </w:p>
+    <w:p>
+      <w:pPr>
+        <w:rPr>
+          <w:rFonts w:hint="eastAsia"/>
+          <w:lang w:val="en-US" w:eastAsia="zh-CN"/>
+        </w:rPr>
+      </w:pPr>
+      <w:r>
+        <w:rPr>
+          <w:rFonts w:hint="eastAsia"/>
+          <w:lang w:val="en-US" w:eastAsia="zh-CN"/>
+        </w:rPr>
+        <w:t>两个思路，在搜索/查询的时候，要执行一些业务强相关的特别复杂的操作：</w:t>
+      </w:r>
+    </w:p>
+    <w:p>
+      <w:pPr>
+        <w:rPr>
+          <w:rFonts w:hint="eastAsia"/>
+          <w:lang w:val="en-US" w:eastAsia="zh-CN"/>
+        </w:rPr>
+      </w:pPr>
+    </w:p>
+    <w:p>
+      <w:pPr>
+        <w:rPr>
+          <w:rFonts w:hint="eastAsia"/>
+          <w:lang w:val="en-US" w:eastAsia="zh-CN"/>
+        </w:rPr>
+      </w:pPr>
+      <w:r>
+        <w:rPr>
+          <w:rFonts w:hint="eastAsia"/>
+          <w:lang w:val="en-US" w:eastAsia="zh-CN"/>
+        </w:rPr>
+        <w:t>1）在写入数据的时候，就设计好模型，加几个字段，把处理好的数据写入加的字段里面</w:t>
+      </w:r>
+    </w:p>
+    <w:p>
+      <w:pPr>
+        <w:rPr>
+          <w:rFonts w:hint="eastAsia"/>
+          <w:lang w:val="en-US" w:eastAsia="zh-CN"/>
+        </w:rPr>
+      </w:pPr>
+      <w:r>
+        <w:rPr>
+          <w:rFonts w:hint="eastAsia"/>
+          <w:lang w:val="en-US" w:eastAsia="zh-CN"/>
+        </w:rPr>
+        <w:t>2）自己用java程序封装，es能做的，用es来做，搜索出来的数据，在java程序里面去做，比如说我们，基于es，用java封装一些特别复杂的操作</w:t>
+      </w:r>
+    </w:p>
+    <w:p>
+      <w:pPr>
+        <w:rPr>
+          <w:rFonts w:hint="eastAsia"/>
+          <w:lang w:val="en-US" w:eastAsia="zh-CN"/>
+        </w:rPr>
+      </w:pPr>
+    </w:p>
+    <w:p>
+      <w:pPr>
+        <w:rPr>
+          <w:rFonts w:hint="eastAsia"/>
+          <w:lang w:val="en-US" w:eastAsia="zh-CN"/>
+        </w:rPr>
+      </w:pPr>
+      <w:r>
+        <w:rPr>
+          <w:rFonts w:hint="eastAsia"/>
+          <w:lang w:val="en-US" w:eastAsia="zh-CN"/>
+        </w:rPr>
+        <w:t>（5）分页性能优化</w:t>
+      </w:r>
+    </w:p>
+    <w:p>
+      <w:pPr>
+        <w:rPr>
+          <w:rFonts w:hint="eastAsia"/>
+          <w:lang w:val="en-US" w:eastAsia="zh-CN"/>
+        </w:rPr>
+      </w:pPr>
+    </w:p>
+    <w:p>
+      <w:pPr>
+        <w:rPr>
+          <w:rFonts w:hint="eastAsia"/>
+          <w:lang w:val="en-US" w:eastAsia="zh-CN"/>
+        </w:rPr>
+      </w:pPr>
+      <w:r>
+        <w:rPr>
+          <w:rFonts w:hint="eastAsia"/>
+          <w:lang w:val="en-US" w:eastAsia="zh-CN"/>
+        </w:rPr>
+        <w:t>es的分页是较坑的，为啥呢？举个例子吧，假如你每页是10条数据，你现在要查询第100页，实际上是会把每个shard上存储的前1000条数据都查到一个协调节点上，如果你有个5个shard，那么就有5000条数据，接着协调节点对这5000条数据进行一些合并、处理，再获取到最终第100页的10条数据。</w:t>
+      </w:r>
+    </w:p>
+    <w:p>
+      <w:pPr>
+        <w:rPr>
+          <w:rFonts w:hint="eastAsia"/>
+          <w:lang w:val="en-US" w:eastAsia="zh-CN"/>
+        </w:rPr>
+      </w:pPr>
+    </w:p>
+    <w:p>
+      <w:pPr>
+        <w:rPr>
+          <w:rFonts w:hint="eastAsia"/>
+          <w:lang w:val="en-US" w:eastAsia="zh-CN"/>
+        </w:rPr>
+      </w:pPr>
+      <w:r>
+        <w:rPr>
+          <w:rFonts w:hint="eastAsia"/>
+          <w:lang w:val="en-US" w:eastAsia="zh-CN"/>
+        </w:rPr>
+        <w:t>分布式的，你要查第100页的10条数据，你是不可能说从5个shard，每个shard就查2条数据？最后到协调节点合并成10条数据？你必须得从每个shard都查1000条数据过来，然后根据你的需求进行排序、筛选等等操作，最后再次分页，拿到里面第100页的数据。</w:t>
+      </w:r>
+    </w:p>
+    <w:p>
+      <w:pPr>
+        <w:rPr>
+          <w:rFonts w:hint="eastAsia"/>
+          <w:lang w:val="en-US" w:eastAsia="zh-CN"/>
+        </w:rPr>
+      </w:pPr>
+    </w:p>
+    <w:p>
+      <w:pPr>
+        <w:rPr>
+          <w:rFonts w:hint="eastAsia"/>
+          <w:lang w:val="en-US" w:eastAsia="zh-CN"/>
+        </w:rPr>
+      </w:pPr>
+      <w:r>
+        <w:rPr>
+          <w:rFonts w:hint="eastAsia"/>
+          <w:lang w:val="en-US" w:eastAsia="zh-CN"/>
+        </w:rPr>
+        <w:t>你翻页的时候，翻的越深，每个shard返回的数据就越多，而且协调节点处理的时间越长。非常坑爹。所以用es做分页的时候，你会发现越翻到后面，就越是慢。</w:t>
+      </w:r>
+    </w:p>
+    <w:p>
+      <w:pPr>
+        <w:rPr>
+          <w:rFonts w:hint="eastAsia"/>
+          <w:lang w:val="en-US" w:eastAsia="zh-CN"/>
+        </w:rPr>
+      </w:pPr>
+    </w:p>
+    <w:p>
+      <w:pPr>
+        <w:rPr>
+          <w:rFonts w:hint="eastAsia"/>
+          <w:lang w:val="en-US" w:eastAsia="zh-CN"/>
+        </w:rPr>
+      </w:pPr>
+      <w:r>
+        <w:rPr>
+          <w:rFonts w:hint="eastAsia"/>
+          <w:lang w:val="en-US" w:eastAsia="zh-CN"/>
+        </w:rPr>
+        <w:t>我们之前也是遇到过这个问题，用es作分页，前几页就几十毫秒，翻到10页之后，几十页的时候，基本上就要5~10秒才能查出来一页数据了</w:t>
+      </w:r>
+    </w:p>
+    <w:p>
+      <w:pPr>
+        <w:rPr>
+          <w:rFonts w:hint="eastAsia"/>
+          <w:lang w:val="en-US" w:eastAsia="zh-CN"/>
+        </w:rPr>
+      </w:pPr>
+    </w:p>
+    <w:p>
+      <w:pPr>
+        <w:rPr>
+          <w:rFonts w:hint="eastAsia"/>
+          <w:lang w:val="en-US" w:eastAsia="zh-CN"/>
+        </w:rPr>
+      </w:pPr>
+      <w:r>
+        <w:rPr>
+          <w:rFonts w:hint="eastAsia"/>
+          <w:lang w:val="en-US" w:eastAsia="zh-CN"/>
+        </w:rPr>
+        <w:t>1）不允许深度分页/默认深度分页性能很惨</w:t>
+      </w:r>
+    </w:p>
+    <w:p>
+      <w:pPr>
+        <w:rPr>
+          <w:rFonts w:hint="eastAsia"/>
+          <w:lang w:val="en-US" w:eastAsia="zh-CN"/>
+        </w:rPr>
+      </w:pPr>
+    </w:p>
+    <w:p>
+      <w:pPr>
+        <w:rPr>
+          <w:rFonts w:hint="eastAsia"/>
+          <w:lang w:val="en-US" w:eastAsia="zh-CN"/>
+        </w:rPr>
+      </w:pPr>
+      <w:r>
+        <w:rPr>
+          <w:rFonts w:hint="eastAsia"/>
+          <w:lang w:val="en-US" w:eastAsia="zh-CN"/>
+        </w:rPr>
+        <w:t>你系统不允许他翻那么深的页，pm，默认翻的越深，性能就越差</w:t>
+      </w:r>
+    </w:p>
+    <w:p>
+      <w:pPr>
+        <w:rPr>
+          <w:rFonts w:hint="eastAsia"/>
+          <w:lang w:val="en-US" w:eastAsia="zh-CN"/>
+        </w:rPr>
+      </w:pPr>
+    </w:p>
+    <w:p>
+      <w:pPr>
+        <w:rPr>
+          <w:rFonts w:hint="eastAsia"/>
+          <w:lang w:val="en-US" w:eastAsia="zh-CN"/>
+        </w:rPr>
+      </w:pPr>
+      <w:r>
+        <w:rPr>
+          <w:rFonts w:hint="eastAsia"/>
+          <w:lang w:val="en-US" w:eastAsia="zh-CN"/>
+        </w:rPr>
+        <w:t>2）类似于app里的推荐商品不断下拉出来一页一页的</w:t>
+      </w:r>
+    </w:p>
+    <w:p>
+      <w:pPr>
+        <w:rPr>
+          <w:rFonts w:hint="eastAsia"/>
+          <w:lang w:val="en-US" w:eastAsia="zh-CN"/>
+        </w:rPr>
+      </w:pPr>
+    </w:p>
+    <w:p>
+      <w:pPr>
+        <w:rPr>
+          <w:rFonts w:hint="eastAsia"/>
+          <w:lang w:val="en-US" w:eastAsia="zh-CN"/>
+        </w:rPr>
+      </w:pPr>
+      <w:r>
+        <w:rPr>
+          <w:rFonts w:hint="eastAsia"/>
+          <w:lang w:val="en-US" w:eastAsia="zh-CN"/>
+        </w:rPr>
+        <w:t>类似于微博中，下拉刷微博，刷出来一页一页的，你可以用scroll api，自己百度</w:t>
+      </w:r>
+    </w:p>
+    <w:p>
+      <w:pPr>
+        <w:rPr>
+          <w:rFonts w:hint="eastAsia"/>
+          <w:lang w:val="en-US" w:eastAsia="zh-CN"/>
+        </w:rPr>
+      </w:pPr>
+    </w:p>
+    <w:p>
+      <w:pPr>
+        <w:rPr>
+          <w:rFonts w:hint="eastAsia"/>
+          <w:lang w:val="en-US" w:eastAsia="zh-CN"/>
+        </w:rPr>
+      </w:pPr>
+      <w:r>
+        <w:rPr>
+          <w:rFonts w:hint="eastAsia"/>
+          <w:lang w:val="en-US" w:eastAsia="zh-CN"/>
+        </w:rPr>
+        <w:t>scroll会一次性给你生成所有数据的一个快照，然后每次翻页就是通过游标移动，获取下一页下一页这样子，性能会比上面说的那种分页性能也高很多很多</w:t>
+      </w:r>
+    </w:p>
+    <w:p>
+      <w:pPr>
+        <w:rPr>
+          <w:rFonts w:hint="eastAsia"/>
+          <w:lang w:val="en-US" w:eastAsia="zh-CN"/>
+        </w:rPr>
+      </w:pPr>
+    </w:p>
+    <w:p>
+      <w:pPr>
+        <w:rPr>
+          <w:rFonts w:hint="eastAsia"/>
+          <w:lang w:val="en-US" w:eastAsia="zh-CN"/>
+        </w:rPr>
+      </w:pPr>
+      <w:r>
+        <w:rPr>
+          <w:rFonts w:hint="eastAsia"/>
+          <w:lang w:val="en-US" w:eastAsia="zh-CN"/>
+        </w:rPr>
+        <w:t>针对这个问题，你可以考虑用scroll来进行处理，scroll的原理实际上是保留一个数据快照，然后在一定时间内，你如果不断的滑动往后翻页的时候，类似于你现在在浏览微博，不断往下刷新翻页。那么就用scroll不断通过游标获取下一页数据，这个性能是很高的，比es实际翻页要好的多的多。</w:t>
+      </w:r>
+    </w:p>
+    <w:p>
+      <w:pPr>
+        <w:rPr>
+          <w:rFonts w:hint="eastAsia"/>
+          <w:lang w:val="en-US" w:eastAsia="zh-CN"/>
+        </w:rPr>
+      </w:pPr>
+    </w:p>
+    <w:p>
+      <w:pPr>
+        <w:rPr>
+          <w:rFonts w:hint="eastAsia"/>
+          <w:lang w:val="en-US" w:eastAsia="zh-CN"/>
+        </w:rPr>
+      </w:pPr>
+      <w:r>
+        <w:rPr>
+          <w:rFonts w:hint="eastAsia"/>
+          <w:lang w:val="en-US" w:eastAsia="zh-CN"/>
+        </w:rPr>
+        <w:t>但是唯一的一点就是，这个适合于那种类似微博下拉翻页的，不能随意跳到任何一页的场景。同时这个scroll是要保留一段时间内的数据快照的，你需要确保用户不会持续不断翻页翻几个小时。</w:t>
+      </w:r>
+    </w:p>
+    <w:p>
+      <w:pPr>
+        <w:rPr>
+          <w:rFonts w:hint="eastAsia"/>
+          <w:lang w:val="en-US" w:eastAsia="zh-CN"/>
+        </w:rPr>
+      </w:pPr>
+    </w:p>
+    <w:p>
+      <w:pPr>
+        <w:rPr>
+          <w:rFonts w:hint="eastAsia"/>
+          <w:lang w:val="en-US" w:eastAsia="zh-CN"/>
+        </w:rPr>
+      </w:pPr>
+      <w:r>
+        <w:rPr>
+          <w:rFonts w:hint="eastAsia"/>
+          <w:lang w:val="en-US" w:eastAsia="zh-CN"/>
+        </w:rPr>
+        <w:t>无论翻多少页，性能基本上都是毫秒级的</w:t>
+      </w:r>
+    </w:p>
+    <w:p>
+      <w:pPr>
+        <w:rPr>
+          <w:rFonts w:hint="eastAsia"/>
+          <w:lang w:val="en-US" w:eastAsia="zh-CN"/>
+        </w:rPr>
+      </w:pPr>
+    </w:p>
+    <w:p>
+      <w:pPr>
+        <w:rPr>
+          <w:rFonts w:hint="eastAsia"/>
+          <w:lang w:val="en-US" w:eastAsia="zh-CN"/>
+        </w:rPr>
+      </w:pPr>
+      <w:r>
+        <w:rPr>
+          <w:rFonts w:hint="eastAsia"/>
+          <w:lang w:val="en-US" w:eastAsia="zh-CN"/>
+        </w:rPr>
+        <w:t>因为scroll api是只能一页一页往后翻的，是不能说，先进入第10页，然后去120页，回到58页，不能随意乱跳页。所以现在很多产品，都是不允许你随意翻页的，app，也有一些网站，做的就是你只能往下拉，一页一页的翻</w:t>
+      </w:r>
+    </w:p>
+    <w:p>
+      <w:pPr>
+        <w:rPr>
+          <w:rFonts w:hint="default"/>
+          <w:lang w:val="en-US" w:eastAsia="zh-CN"/>
+        </w:rPr>
+      </w:pPr>
+    </w:p>
+    <w:p>
+      <w:pPr>
+        <w:rPr>
+          <w:rFonts w:hint="default"/>
+          <w:lang w:val="en-US" w:eastAsia="zh-CN"/>
+        </w:rPr>
+      </w:pPr>
+    </w:p>
+    <w:p>
+      <w:pPr>
+        <w:rPr>
+          <w:rFonts w:hint="default"/>
+          <w:lang w:val="en-US" w:eastAsia="zh-CN"/>
+        </w:rPr>
+      </w:pPr>
+    </w:p>
+    <w:p>
+      <w:pPr>
+        <w:rPr>
+          <w:rFonts w:hint="eastAsia"/>
+          <w:lang w:val="en-US" w:eastAsia="zh-CN"/>
+        </w:rPr>
+      </w:pPr>
+      <w:r>
+        <w:rPr>
+          <w:rFonts w:hint="eastAsia"/>
+          <w:lang w:val="en-US" w:eastAsia="zh-CN"/>
+        </w:rPr>
+        <w:t>Day17</w:t>
+      </w:r>
+    </w:p>
+    <w:p>
+      <w:pPr>
+        <w:rPr>
+          <w:rFonts w:hint="eastAsia"/>
+          <w:lang w:val="en-US" w:eastAsia="zh-CN"/>
+        </w:rPr>
+      </w:pPr>
+    </w:p>
+    <w:p/>
+    <w:p>
+      <w:pPr>
+        <w:rPr>
+          <w:rFonts w:hint="eastAsia"/>
+          <w:lang w:val="en-US" w:eastAsia="zh-CN"/>
+        </w:rPr>
+      </w:pPr>
+      <w:r>
+        <w:rPr>
+          <w:rFonts w:hint="eastAsia"/>
+          <w:lang w:val="en-US" w:eastAsia="zh-CN"/>
+        </w:rPr>
+        <w:t>1、面试题</w:t>
+      </w:r>
+    </w:p>
+    <w:p>
+      <w:pPr>
+        <w:rPr>
+          <w:rFonts w:hint="eastAsia"/>
+          <w:lang w:val="en-US" w:eastAsia="zh-CN"/>
+        </w:rPr>
+      </w:pPr>
+    </w:p>
+    <w:p>
+      <w:pPr>
+        <w:rPr>
+          <w:rFonts w:hint="eastAsia"/>
+          <w:lang w:val="en-US" w:eastAsia="zh-CN"/>
+        </w:rPr>
+      </w:pPr>
+      <w:r>
+        <w:rPr>
+          <w:rFonts w:hint="eastAsia"/>
+          <w:lang w:val="en-US" w:eastAsia="zh-CN"/>
+        </w:rPr>
+        <w:t>es生产集群的部署架构是什么？每个索引的数据量大概有多少？每个索引大概有多少个分片？</w:t>
+      </w:r>
+    </w:p>
+    <w:p>
+      <w:pPr>
+        <w:rPr>
+          <w:rFonts w:hint="eastAsia"/>
+          <w:lang w:val="en-US" w:eastAsia="zh-CN"/>
+        </w:rPr>
+      </w:pPr>
+    </w:p>
+    <w:p>
+      <w:pPr>
+        <w:rPr>
+          <w:rFonts w:hint="eastAsia"/>
+          <w:lang w:val="en-US" w:eastAsia="zh-CN"/>
+        </w:rPr>
+      </w:pPr>
+      <w:r>
+        <w:rPr>
+          <w:rFonts w:hint="eastAsia"/>
+          <w:lang w:val="en-US" w:eastAsia="zh-CN"/>
+        </w:rPr>
+        <w:t>2、面试官心里分析</w:t>
+      </w:r>
+    </w:p>
+    <w:p>
+      <w:pPr>
+        <w:rPr>
+          <w:rFonts w:hint="eastAsia"/>
+          <w:lang w:val="en-US" w:eastAsia="zh-CN"/>
+        </w:rPr>
+      </w:pPr>
+    </w:p>
+    <w:p>
+      <w:pPr>
+        <w:rPr>
+          <w:rFonts w:hint="eastAsia"/>
+          <w:lang w:val="en-US" w:eastAsia="zh-CN"/>
+        </w:rPr>
+      </w:pPr>
+      <w:r>
+        <w:rPr>
+          <w:rFonts w:hint="eastAsia"/>
+          <w:lang w:val="en-US" w:eastAsia="zh-CN"/>
+        </w:rPr>
+        <w:t>这个问题，包括后面的redis什么的，谈到es、redis、mysql分库分表等等技术，面试必问！就是你生产环境咋部署的？说白了，这个问题没啥技术含量，就是看你有没有在真正的生产环境里干过这事儿！</w:t>
+      </w:r>
+    </w:p>
+    <w:p>
+      <w:pPr>
+        <w:rPr>
+          <w:rFonts w:hint="eastAsia"/>
+          <w:lang w:val="en-US" w:eastAsia="zh-CN"/>
+        </w:rPr>
+      </w:pPr>
+    </w:p>
+    <w:p>
+      <w:pPr>
+        <w:rPr>
+          <w:rFonts w:hint="eastAsia"/>
+          <w:lang w:val="en-US" w:eastAsia="zh-CN"/>
+        </w:rPr>
+      </w:pPr>
+      <w:r>
+        <w:rPr>
+          <w:rFonts w:hint="eastAsia"/>
+          <w:lang w:val="en-US" w:eastAsia="zh-CN"/>
+        </w:rPr>
+        <w:t>有些同学可能是没在生产环境中干过的，没实际去拿线上机器部署过es集群，也没实际玩儿过，也没往es集群里面导入过几千万甚至是几亿的数据量，可能你就不太清楚这里面的一些生产项目中的细节</w:t>
+      </w:r>
+    </w:p>
+    <w:p>
+      <w:pPr>
+        <w:rPr>
+          <w:rFonts w:hint="eastAsia"/>
+          <w:lang w:val="en-US" w:eastAsia="zh-CN"/>
+        </w:rPr>
+      </w:pPr>
+    </w:p>
+    <w:p>
+      <w:pPr>
+        <w:rPr>
+          <w:rFonts w:hint="eastAsia"/>
+          <w:lang w:val="en-US" w:eastAsia="zh-CN"/>
+        </w:rPr>
+      </w:pPr>
+      <w:r>
+        <w:rPr>
+          <w:rFonts w:hint="eastAsia"/>
+          <w:lang w:val="en-US" w:eastAsia="zh-CN"/>
+        </w:rPr>
+        <w:t>如果你是自己就玩儿过demo，没碰过真实的es集群，那你可能此时会懵，但是别懵。。。你一定要云淡风轻的回答出来这个问题，表示你确实干过这事儿</w:t>
+      </w:r>
+    </w:p>
+    <w:p>
+      <w:pPr>
+        <w:rPr>
+          <w:rFonts w:hint="eastAsia"/>
+          <w:lang w:val="en-US" w:eastAsia="zh-CN"/>
+        </w:rPr>
+      </w:pPr>
+    </w:p>
+    <w:p>
+      <w:pPr>
+        <w:rPr>
+          <w:rFonts w:hint="eastAsia"/>
+          <w:lang w:val="en-US" w:eastAsia="zh-CN"/>
+        </w:rPr>
+      </w:pPr>
+      <w:r>
+        <w:rPr>
+          <w:rFonts w:hint="eastAsia"/>
+          <w:lang w:val="en-US" w:eastAsia="zh-CN"/>
+        </w:rPr>
+        <w:t>3、面试题剖析</w:t>
+      </w:r>
+    </w:p>
+    <w:p>
+      <w:pPr>
+        <w:rPr>
+          <w:rFonts w:hint="eastAsia"/>
+          <w:lang w:val="en-US" w:eastAsia="zh-CN"/>
+        </w:rPr>
+      </w:pPr>
+    </w:p>
+    <w:p>
+      <w:pPr>
+        <w:rPr>
+          <w:rFonts w:hint="eastAsia"/>
+          <w:lang w:val="en-US" w:eastAsia="zh-CN"/>
+        </w:rPr>
+      </w:pPr>
+      <w:r>
+        <w:rPr>
+          <w:rFonts w:hint="eastAsia"/>
+          <w:lang w:val="en-US" w:eastAsia="zh-CN"/>
+        </w:rPr>
+        <w:t>其实这个问题没啥，如果你确实干过es，那你肯定了解你们生产es集群的实际情况，部署了几台机器？有多少个索引？每个索引有多大数据量？每个索引给了多少个分片？你肯定知道！</w:t>
+      </w:r>
+    </w:p>
+    <w:p>
+      <w:pPr>
+        <w:rPr>
+          <w:rFonts w:hint="eastAsia"/>
+          <w:lang w:val="en-US" w:eastAsia="zh-CN"/>
+        </w:rPr>
+      </w:pPr>
+    </w:p>
+    <w:p>
+      <w:pPr>
+        <w:rPr>
+          <w:rFonts w:hint="eastAsia"/>
+          <w:lang w:val="en-US" w:eastAsia="zh-CN"/>
+        </w:rPr>
+      </w:pPr>
+      <w:r>
+        <w:rPr>
+          <w:rFonts w:hint="eastAsia"/>
+          <w:lang w:val="en-US" w:eastAsia="zh-CN"/>
+        </w:rPr>
+        <w:t>但是如果你确实没干过，也别虚，我给你说一个基本的版本，你到时候就简单说一下就好了</w:t>
+      </w:r>
+    </w:p>
+    <w:p>
+      <w:pPr>
+        <w:rPr>
+          <w:rFonts w:hint="eastAsia"/>
+          <w:lang w:val="en-US" w:eastAsia="zh-CN"/>
+        </w:rPr>
+      </w:pPr>
+    </w:p>
+    <w:p>
+      <w:pPr>
+        <w:rPr>
+          <w:rFonts w:hint="eastAsia"/>
+          <w:lang w:val="en-US" w:eastAsia="zh-CN"/>
+        </w:rPr>
+      </w:pPr>
+      <w:r>
+        <w:rPr>
+          <w:rFonts w:hint="eastAsia"/>
+          <w:lang w:val="en-US" w:eastAsia="zh-CN"/>
+        </w:rPr>
+        <w:t>（1）es生产集群我们部署了5台机器，每台机器是6核64G的，集群总内存是320G</w:t>
+      </w:r>
+    </w:p>
+    <w:p>
+      <w:pPr>
+        <w:rPr>
+          <w:rFonts w:hint="eastAsia"/>
+          <w:lang w:val="en-US" w:eastAsia="zh-CN"/>
+        </w:rPr>
+      </w:pPr>
+    </w:p>
+    <w:p>
+      <w:pPr>
+        <w:rPr>
+          <w:rFonts w:hint="eastAsia"/>
+          <w:lang w:val="en-US" w:eastAsia="zh-CN"/>
+        </w:rPr>
+      </w:pPr>
+      <w:r>
+        <w:rPr>
+          <w:rFonts w:hint="eastAsia"/>
+          <w:lang w:val="en-US" w:eastAsia="zh-CN"/>
+        </w:rPr>
+        <w:t>（2）我们es集群的日增量数据大概是2000万条，每天日增量数据大概是500MB，每月增量数据大概是6亿，15G。目前系统已经运行了几个月，现在es集群里数据总量大概是100G左右。</w:t>
+      </w:r>
+    </w:p>
+    <w:p>
+      <w:pPr>
+        <w:rPr>
+          <w:rFonts w:hint="eastAsia"/>
+          <w:lang w:val="en-US" w:eastAsia="zh-CN"/>
+        </w:rPr>
+      </w:pPr>
+    </w:p>
+    <w:p>
+      <w:pPr>
+        <w:rPr>
+          <w:rFonts w:hint="eastAsia"/>
+          <w:lang w:val="en-US" w:eastAsia="zh-CN"/>
+        </w:rPr>
+      </w:pPr>
+      <w:r>
+        <w:rPr>
+          <w:rFonts w:hint="eastAsia"/>
+          <w:lang w:val="en-US" w:eastAsia="zh-CN"/>
+        </w:rPr>
+        <w:t>（3）目前线上有5个索引（这个结合你们自己业务来，看看自己有哪些数据可以放es的），每个索引的数据量大概是20G，所以这个数据量之内，我们每个索引分配的是8个shard，比默认的5个shard多了3个shard。</w:t>
+      </w:r>
+    </w:p>
+    <w:p>
+      <w:pPr>
+        <w:rPr>
+          <w:rFonts w:hint="eastAsia"/>
+          <w:lang w:val="en-US" w:eastAsia="zh-CN"/>
+        </w:rPr>
+      </w:pPr>
+    </w:p>
+    <w:p>
+      <w:pPr>
+        <w:rPr>
+          <w:rFonts w:hint="eastAsia"/>
+          <w:lang w:val="en-US" w:eastAsia="zh-CN"/>
+        </w:rPr>
+      </w:pPr>
+      <w:r>
+        <w:rPr>
+          <w:rFonts w:hint="eastAsia"/>
+          <w:lang w:val="en-US" w:eastAsia="zh-CN"/>
+        </w:rPr>
+        <w:t>大概就这么说一下就行了</w:t>
+      </w:r>
+    </w:p>
+    <w:p>
+      <w:pPr>
+        <w:rPr>
+          <w:rFonts w:hint="default"/>
+          <w:lang w:val="en-US" w:eastAsia="zh-CN"/>
+        </w:rPr>
+      </w:pPr>
+    </w:p>
+    <w:p>
+      <w:pPr>
+        <w:rPr>
+          <w:rFonts w:hint="default"/>
+          <w:lang w:val="en-US" w:eastAsia="zh-CN"/>
+        </w:rPr>
+      </w:pPr>
+    </w:p>
+    <w:p>
+      <w:pPr>
+        <w:rPr>
+          <w:rFonts w:hint="default"/>
+          <w:lang w:val="en-US" w:eastAsia="zh-CN"/>
+        </w:rPr>
+      </w:pPr>
+    </w:p>
+    <w:p>
+      <w:pPr>
+        <w:rPr>
+          <w:rFonts w:hint="default"/>
+          <w:lang w:val="en-US" w:eastAsia="zh-CN"/>
+        </w:rPr>
+      </w:pPr>
+    </w:p>
+    <w:p>
+      <w:pPr>
+        <w:rPr>
+          <w:rFonts w:hint="eastAsia"/>
+          <w:lang w:val="en-US" w:eastAsia="zh-CN"/>
+        </w:rPr>
+      </w:pPr>
+      <w:r>
+        <w:rPr>
+          <w:rFonts w:hint="eastAsia"/>
+          <w:lang w:val="en-US" w:eastAsia="zh-CN"/>
+        </w:rPr>
+        <w:t>Day18</w:t>
+      </w:r>
+    </w:p>
+    <w:p>
+      <w:pPr>
+        <w:rPr>
+          <w:rFonts w:hint="eastAsia"/>
+          <w:lang w:val="en-US" w:eastAsia="zh-CN"/>
+        </w:rPr>
+      </w:pPr>
+    </w:p>
+    <w:p/>
+    <w:p>
+      <w:pPr>
+        <w:rPr>
+          <w:rFonts w:hint="eastAsia"/>
+          <w:lang w:val="en-US" w:eastAsia="zh-CN"/>
+        </w:rPr>
+      </w:pPr>
+      <w:r>
+        <w:rPr>
+          <w:rFonts w:hint="eastAsia"/>
+          <w:lang w:val="en-US" w:eastAsia="zh-CN"/>
+        </w:rPr>
+        <w:t>消息队列、分布式搜索引擎</w:t>
+      </w:r>
+    </w:p>
+    <w:p>
+      <w:pPr>
+        <w:rPr>
+          <w:rFonts w:hint="eastAsia"/>
+          <w:lang w:val="en-US" w:eastAsia="zh-CN"/>
+        </w:rPr>
+      </w:pPr>
+    </w:p>
+    <w:p>
+      <w:pPr>
+        <w:rPr>
+          <w:rFonts w:hint="eastAsia"/>
+          <w:lang w:val="en-US" w:eastAsia="zh-CN"/>
+        </w:rPr>
+      </w:pPr>
+      <w:r>
+        <w:rPr>
+          <w:rFonts w:hint="eastAsia"/>
+          <w:lang w:val="en-US" w:eastAsia="zh-CN"/>
+        </w:rPr>
+        <w:t>其实如果我是面试官的话，我如果感觉你都把刚才那些问题都答出来了，我可能会继续刨根问底，深挖，问你，直到把你给问倒</w:t>
+      </w:r>
+    </w:p>
+    <w:p>
+      <w:pPr>
+        <w:rPr>
+          <w:rFonts w:hint="eastAsia"/>
+          <w:lang w:val="en-US" w:eastAsia="zh-CN"/>
+        </w:rPr>
+      </w:pPr>
+    </w:p>
+    <w:p>
+      <w:pPr>
+        <w:rPr>
+          <w:rFonts w:hint="eastAsia"/>
+          <w:lang w:val="en-US" w:eastAsia="zh-CN"/>
+        </w:rPr>
+      </w:pPr>
+      <w:r>
+        <w:rPr>
+          <w:rFonts w:hint="eastAsia"/>
+          <w:lang w:val="en-US" w:eastAsia="zh-CN"/>
+        </w:rPr>
+        <w:t>消息队列，kafka，复制的底层原理，leader选举的算法，增加partition以后的rebalance算法，扣很多很多的细节，如何优化kafka写入的吞吐量</w:t>
+      </w:r>
+    </w:p>
+    <w:p/>
+    <w:p>
+      <w:pPr>
+        <w:rPr>
+          <w:rFonts w:hint="eastAsia"/>
+          <w:lang w:val="en-US" w:eastAsia="zh-CN"/>
+        </w:rPr>
+      </w:pPr>
+      <w:r>
+        <w:rPr>
+          <w:rFonts w:hint="eastAsia"/>
+          <w:lang w:val="en-US" w:eastAsia="zh-CN"/>
+        </w:rPr>
+        <w:t>其实这块如果挖深了可以问的极其深，如果是我来深挖，可能会挖到es底层的相关度评分算法（TF/IDF算法）、deep paging、上千万数据批处理、跨机房多集群同步、搜索效果优化，等等吧，很多的实际生产问题。</w:t>
+      </w:r>
+    </w:p>
+    <w:p>
+      <w:pPr>
+        <w:rPr>
+          <w:rFonts w:hint="eastAsia"/>
+          <w:lang w:val="en-US" w:eastAsia="zh-CN"/>
+        </w:rPr>
+      </w:pPr>
+    </w:p>
+    <w:p>
+      <w:pPr>
+        <w:rPr>
+          <w:rFonts w:hint="eastAsia"/>
+          <w:lang w:val="en-US" w:eastAsia="zh-CN"/>
+        </w:rPr>
+      </w:pPr>
+      <w:r>
+        <w:rPr>
+          <w:rFonts w:hint="eastAsia"/>
+          <w:lang w:val="en-US" w:eastAsia="zh-CN"/>
+        </w:rPr>
+        <w:t>3种，一种比较水的面试官，他可能还掌握不到我们这个面试突击课程的水准，他其实连我们这个课程里的这些问题都没问到位；比较nice的面试官，问的差不多了，对你还挺欣赏的，基本上就让你过了；比较hard的面试官，干倒，虐你，故意要让你出丑，我不是这种，我只不过严格，我希望招到的是一个最好的这么一个人，我之所以会深挖深挖深挖，我想看看你的极限到底在哪里，你对这么技术掌握的最深的深度在哪儿？如果你进来成为为的下属，我就可以对你的能力各方面都非常的了解</w:t>
+      </w:r>
+    </w:p>
+    <w:p>
+      <w:pPr>
+        <w:rPr>
+          <w:rFonts w:hint="eastAsia"/>
+          <w:lang w:val="en-US" w:eastAsia="zh-CN"/>
+        </w:rPr>
+      </w:pPr>
+    </w:p>
+    <w:p>
+      <w:pPr>
+        <w:rPr>
+          <w:rFonts w:hint="eastAsia"/>
+          <w:lang w:val="en-US" w:eastAsia="zh-CN"/>
+        </w:rPr>
+      </w:pPr>
+      <w:r>
+        <w:rPr>
+          <w:rFonts w:hint="eastAsia"/>
+          <w:lang w:val="en-US" w:eastAsia="zh-CN"/>
+        </w:rPr>
+        <w:t>但是。。。既然我们课程定位是2周快速突击，帮助的是那些原本可能连一些基础问题都没法答出来的同学去面试，而且确实现在很多公司面试官问到这块可能也就是问一些基础的问题，那么。。。我们就不忘初心吧</w:t>
+      </w:r>
+    </w:p>
+    <w:p>
+      <w:pPr>
+        <w:rPr>
+          <w:rFonts w:hint="eastAsia"/>
+          <w:lang w:val="en-US" w:eastAsia="zh-CN"/>
+        </w:rPr>
+      </w:pPr>
+    </w:p>
+    <w:p>
+      <w:pPr>
+        <w:rPr>
+          <w:rFonts w:hint="eastAsia"/>
+          <w:lang w:val="en-US" w:eastAsia="zh-CN"/>
+        </w:rPr>
+      </w:pPr>
+      <w:r>
+        <w:rPr>
+          <w:rFonts w:hint="eastAsia"/>
+          <w:lang w:val="en-US" w:eastAsia="zh-CN"/>
+        </w:rPr>
+        <w:t>我唯一能说的，就是只要有人跟你聊到es，你可以自己合盘脱出自己对分布式搜索引擎基本原理的一个理解，以及你们在项目中一般是如何优化的，包括你们生产环境是怎么部署的，数据量多大。让别人感觉你这块至少还是正经了解和干过的。</w:t>
+      </w:r>
+    </w:p>
+    <w:p>
+      <w:pPr>
+        <w:rPr>
+          <w:rFonts w:hint="eastAsia"/>
+          <w:lang w:val="en-US" w:eastAsia="zh-CN"/>
+        </w:rPr>
+      </w:pPr>
+    </w:p>
+    <w:p>
+      <w:pPr>
+        <w:rPr>
+          <w:rFonts w:hint="eastAsia"/>
+          <w:lang w:val="en-US" w:eastAsia="zh-CN"/>
+        </w:rPr>
+      </w:pPr>
+    </w:p>
+    <w:p>
+      <w:pPr>
+        <w:rPr>
+          <w:rFonts w:hint="default"/>
+          <w:lang w:val="en-US" w:eastAsia="zh-CN"/>
+        </w:rPr>
+      </w:pPr>
+    </w:p>
+    <w:p>
+      <w:pPr>
+        <w:rPr>
+          <w:rFonts w:hint="default"/>
+          <w:lang w:val="en-US" w:eastAsia="zh-CN"/>
+        </w:rPr>
+      </w:pPr>
+    </w:p>
+    <w:p>
+      <w:pPr>
+        <w:rPr>
+          <w:rFonts w:hint="eastAsia"/>
+          <w:lang w:val="en-US" w:eastAsia="zh-CN"/>
+        </w:rPr>
+      </w:pPr>
+      <w:r>
+        <w:rPr>
+          <w:rFonts w:hint="eastAsia"/>
+          <w:lang w:val="en-US" w:eastAsia="zh-CN"/>
+        </w:rPr>
+        <w:t>Day19</w:t>
+      </w:r>
+    </w:p>
+    <w:p>
+      <w:pPr>
+        <w:rPr>
+          <w:rFonts w:hint="eastAsia"/>
+          <w:lang w:val="en-US" w:eastAsia="zh-CN"/>
+        </w:rPr>
+      </w:pPr>
+    </w:p>
+    <w:p/>
+    <w:p>
+      <w:pPr>
+        <w:rPr>
+          <w:rFonts w:hint="eastAsia"/>
+          <w:lang w:val="en-US" w:eastAsia="zh-CN"/>
+        </w:rPr>
+      </w:pPr>
+      <w:r>
+        <w:rPr>
+          <w:rFonts w:hint="eastAsia"/>
+          <w:lang w:val="en-US" w:eastAsia="zh-CN"/>
+        </w:rPr>
+        <w:t>1、面试题</w:t>
+      </w:r>
+    </w:p>
+    <w:p>
+      <w:pPr>
+        <w:rPr>
+          <w:rFonts w:hint="eastAsia"/>
+          <w:lang w:val="en-US" w:eastAsia="zh-CN"/>
+        </w:rPr>
+      </w:pPr>
+    </w:p>
+    <w:p>
+      <w:pPr>
+        <w:rPr>
+          <w:rFonts w:hint="eastAsia"/>
+          <w:lang w:val="en-US" w:eastAsia="zh-CN"/>
+        </w:rPr>
+      </w:pPr>
+      <w:r>
+        <w:rPr>
+          <w:rFonts w:hint="eastAsia"/>
+          <w:lang w:val="en-US" w:eastAsia="zh-CN"/>
+        </w:rPr>
+        <w:t>在项目中</w:t>
+      </w:r>
+      <w:r>
+        <w:rPr>
+          <w:rFonts w:hint="eastAsia"/>
+        </w:rPr>
+        <w:t>缓存是如何使用的？缓存如果使用不当会造成什么后果？</w:t>
+      </w:r>
+    </w:p>
+    <w:p>
+      <w:pPr>
+        <w:rPr>
+          <w:rFonts w:hint="eastAsia"/>
+          <w:lang w:val="en-US" w:eastAsia="zh-CN"/>
+        </w:rPr>
+      </w:pPr>
+    </w:p>
+    <w:p>
+      <w:pPr>
+        <w:rPr>
+          <w:rFonts w:hint="eastAsia"/>
+          <w:lang w:val="en-US" w:eastAsia="zh-CN"/>
+        </w:rPr>
+      </w:pPr>
+      <w:r>
+        <w:rPr>
+          <w:rFonts w:hint="eastAsia"/>
+          <w:lang w:val="en-US" w:eastAsia="zh-CN"/>
+        </w:rPr>
+        <w:t>2、面试官心里分析</w:t>
+      </w:r>
+    </w:p>
+    <w:p>
+      <w:pPr>
+        <w:rPr>
+          <w:rFonts w:hint="eastAsia"/>
+          <w:lang w:val="en-US" w:eastAsia="zh-CN"/>
+        </w:rPr>
+      </w:pPr>
+    </w:p>
+    <w:p>
+      <w:pPr>
+        <w:rPr>
+          <w:rFonts w:hint="eastAsia"/>
+          <w:lang w:val="en-US" w:eastAsia="zh-CN"/>
+        </w:rPr>
+      </w:pPr>
+      <w:r>
+        <w:rPr>
+          <w:rFonts w:hint="eastAsia"/>
+          <w:lang w:val="en-US" w:eastAsia="zh-CN"/>
+        </w:rPr>
+        <w:t>这个问题，互联网公司必问，要是一个人连缓存都不太清楚，那确实比较尴尬</w:t>
+      </w:r>
+    </w:p>
+    <w:p>
+      <w:pPr>
+        <w:rPr>
+          <w:rFonts w:hint="eastAsia"/>
+          <w:lang w:val="en-US" w:eastAsia="zh-CN"/>
+        </w:rPr>
+      </w:pPr>
+    </w:p>
+    <w:p>
+      <w:pPr>
+        <w:rPr>
+          <w:rFonts w:hint="eastAsia"/>
+          <w:lang w:val="en-US" w:eastAsia="zh-CN"/>
+        </w:rPr>
+      </w:pPr>
+      <w:r>
+        <w:rPr>
+          <w:rFonts w:hint="eastAsia"/>
+          <w:lang w:val="en-US" w:eastAsia="zh-CN"/>
+        </w:rPr>
+        <w:t>只要问到缓存，上来第一个问题，肯定能是先问问你项目哪里用了缓存？为啥要用？不用行不行？如果用了以后可能会有什么不良的后果？</w:t>
+      </w:r>
+    </w:p>
+    <w:p>
+      <w:pPr>
+        <w:rPr>
+          <w:rFonts w:hint="eastAsia"/>
+          <w:lang w:val="en-US" w:eastAsia="zh-CN"/>
+        </w:rPr>
+      </w:pPr>
+    </w:p>
+    <w:p>
+      <w:pPr>
+        <w:rPr>
+          <w:rFonts w:hint="eastAsia"/>
+          <w:lang w:val="en-US" w:eastAsia="zh-CN"/>
+        </w:rPr>
+      </w:pPr>
+      <w:r>
+        <w:rPr>
+          <w:rFonts w:hint="eastAsia"/>
+          <w:lang w:val="en-US" w:eastAsia="zh-CN"/>
+        </w:rPr>
+        <w:t>这就是看看你对你用缓存这个东西背后，有没有思考，如果你就是傻乎乎的瞎用，没法给面试官一个合理的解答。那我只能说，面试官对你印象肯定不太好，觉得你平时思考太少，就知道干活儿。</w:t>
+      </w:r>
+    </w:p>
+    <w:p>
+      <w:pPr>
+        <w:rPr>
+          <w:rFonts w:hint="eastAsia"/>
+          <w:lang w:val="en-US" w:eastAsia="zh-CN"/>
+        </w:rPr>
+      </w:pPr>
+    </w:p>
+    <w:p>
+      <w:pPr>
+        <w:rPr>
+          <w:rFonts w:hint="eastAsia"/>
+          <w:lang w:val="en-US" w:eastAsia="zh-CN"/>
+        </w:rPr>
+      </w:pPr>
+      <w:r>
+        <w:rPr>
+          <w:rFonts w:hint="eastAsia"/>
+          <w:lang w:val="en-US" w:eastAsia="zh-CN"/>
+        </w:rPr>
+        <w:t>3、面试题剖析</w:t>
+      </w:r>
+    </w:p>
+    <w:p>
+      <w:pPr>
+        <w:rPr>
+          <w:rFonts w:hint="eastAsia"/>
+          <w:lang w:val="en-US" w:eastAsia="zh-CN"/>
+        </w:rPr>
+      </w:pPr>
+    </w:p>
+    <w:p>
+      <w:pPr>
+        <w:rPr>
+          <w:rFonts w:hint="eastAsia"/>
+          <w:lang w:val="en-US" w:eastAsia="zh-CN"/>
+        </w:rPr>
+      </w:pPr>
+      <w:r>
+        <w:rPr>
+          <w:rFonts w:hint="eastAsia"/>
+          <w:lang w:val="en-US" w:eastAsia="zh-CN"/>
+        </w:rPr>
+        <w:t>一个一个来看</w:t>
+      </w:r>
+    </w:p>
+    <w:p>
+      <w:pPr>
+        <w:rPr>
+          <w:rFonts w:hint="eastAsia"/>
+          <w:lang w:val="en-US" w:eastAsia="zh-CN"/>
+        </w:rPr>
+      </w:pPr>
+    </w:p>
+    <w:p>
+      <w:pPr>
+        <w:rPr>
+          <w:rFonts w:hint="eastAsia"/>
+          <w:lang w:val="en-US" w:eastAsia="zh-CN"/>
+        </w:rPr>
+      </w:pPr>
+      <w:r>
+        <w:rPr>
+          <w:rFonts w:hint="eastAsia"/>
+          <w:lang w:val="en-US" w:eastAsia="zh-CN"/>
+        </w:rPr>
+        <w:t>（1）在项目中缓存是如何使用的？</w:t>
+      </w:r>
+    </w:p>
+    <w:p>
+      <w:pPr>
+        <w:rPr>
+          <w:rFonts w:hint="eastAsia"/>
+          <w:lang w:val="en-US" w:eastAsia="zh-CN"/>
+        </w:rPr>
+      </w:pPr>
+    </w:p>
+    <w:p>
+      <w:pPr>
+        <w:rPr>
+          <w:rFonts w:hint="eastAsia"/>
+          <w:lang w:val="en-US" w:eastAsia="zh-CN"/>
+        </w:rPr>
+      </w:pPr>
+      <w:r>
+        <w:rPr>
+          <w:rFonts w:hint="eastAsia"/>
+          <w:lang w:val="en-US" w:eastAsia="zh-CN"/>
+        </w:rPr>
+        <w:t>这个，你结合你自己项目的业务来，你如果用了那恭喜你，你如果没用那不好意思，你硬加也得加一个场景吧</w:t>
+      </w:r>
+    </w:p>
+    <w:p>
+      <w:pPr>
+        <w:rPr>
+          <w:rFonts w:hint="eastAsia"/>
+          <w:lang w:val="en-US" w:eastAsia="zh-CN"/>
+        </w:rPr>
+      </w:pPr>
+    </w:p>
+    <w:p>
+      <w:pPr>
+        <w:numPr>
+          <w:ilvl w:val="0"/>
+          <w:numId w:val="0"/>
+        </w:numPr>
+        <w:rPr>
+          <w:rFonts w:hint="eastAsia"/>
+          <w:lang w:val="en-US" w:eastAsia="zh-CN"/>
+        </w:rPr>
+      </w:pPr>
+      <w:r>
+        <w:rPr>
+          <w:rFonts w:hint="eastAsia"/>
+          <w:lang w:val="en-US" w:eastAsia="zh-CN"/>
+        </w:rPr>
+        <w:t>（2）为啥在项目里要用缓存呢？</w:t>
+      </w:r>
+    </w:p>
+    <w:p>
+      <w:pPr>
+        <w:widowControl w:val="0"/>
+        <w:numPr>
+          <w:ilvl w:val="0"/>
+          <w:numId w:val="0"/>
+        </w:numPr>
+        <w:jc w:val="both"/>
+        <w:rPr>
+          <w:rFonts w:hint="eastAsia"/>
+          <w:lang w:val="en-US" w:eastAsia="zh-CN"/>
+        </w:rPr>
+      </w:pPr>
+    </w:p>
+    <w:p>
+      <w:pPr>
+        <w:widowControl w:val="0"/>
+        <w:numPr>
+          <w:ilvl w:val="0"/>
+          <w:numId w:val="0"/>
+        </w:numPr>
+        <w:jc w:val="both"/>
+        <w:rPr>
+          <w:rFonts w:hint="eastAsia"/>
+          <w:lang w:val="en-US" w:eastAsia="zh-CN"/>
+        </w:rPr>
+      </w:pPr>
+      <w:r>
+        <w:rPr>
+          <w:rFonts w:hint="eastAsia"/>
+          <w:lang w:val="en-US" w:eastAsia="zh-CN"/>
+        </w:rPr>
+        <w:t>用缓存，主要是俩用途，高性能和高并发</w:t>
+      </w:r>
+    </w:p>
+    <w:p>
+      <w:pPr>
+        <w:widowControl w:val="0"/>
+        <w:numPr>
+          <w:ilvl w:val="0"/>
+          <w:numId w:val="0"/>
+        </w:numPr>
+        <w:jc w:val="both"/>
+        <w:rPr>
+          <w:rFonts w:hint="eastAsia"/>
+          <w:lang w:val="en-US" w:eastAsia="zh-CN"/>
+        </w:rPr>
+      </w:pPr>
+    </w:p>
+    <w:p>
+      <w:pPr>
+        <w:widowControl w:val="0"/>
+        <w:numPr>
+          <w:ilvl w:val="0"/>
+          <w:numId w:val="0"/>
+        </w:numPr>
+        <w:jc w:val="both"/>
+        <w:rPr>
+          <w:rFonts w:hint="eastAsia"/>
+          <w:lang w:val="en-US" w:eastAsia="zh-CN"/>
+        </w:rPr>
+      </w:pPr>
+      <w:r>
+        <w:rPr>
+          <w:rFonts w:hint="eastAsia"/>
+          <w:lang w:val="en-US" w:eastAsia="zh-CN"/>
+        </w:rPr>
+        <w:t>1）高性能</w:t>
+      </w:r>
+    </w:p>
+    <w:p>
+      <w:pPr>
+        <w:widowControl w:val="0"/>
+        <w:numPr>
+          <w:ilvl w:val="0"/>
+          <w:numId w:val="0"/>
+        </w:numPr>
+        <w:jc w:val="both"/>
+        <w:rPr>
+          <w:rFonts w:hint="eastAsia"/>
+          <w:lang w:val="en-US" w:eastAsia="zh-CN"/>
+        </w:rPr>
+      </w:pPr>
+    </w:p>
+    <w:p>
+      <w:pPr>
+        <w:widowControl w:val="0"/>
+        <w:numPr>
+          <w:ilvl w:val="0"/>
+          <w:numId w:val="0"/>
+        </w:numPr>
+        <w:jc w:val="both"/>
+        <w:rPr>
+          <w:rFonts w:hint="eastAsia"/>
+          <w:lang w:val="en-US" w:eastAsia="zh-CN"/>
+        </w:rPr>
+      </w:pPr>
+      <w:r>
+        <w:rPr>
+          <w:rFonts w:hint="eastAsia"/>
+          <w:lang w:val="en-US" w:eastAsia="zh-CN"/>
+        </w:rPr>
+        <w:t>假设这么个场景，你有个操作，一个请求过来，吭哧吭哧你各种乱七八糟操作mysql，半天查出来一个结果，耗时600ms。但是这个结果可能接下来几个小时都不会变了，或者变了也可以不用立即反馈给用户。那么此时咋办？</w:t>
+      </w:r>
+    </w:p>
+    <w:p>
+      <w:pPr>
+        <w:widowControl w:val="0"/>
+        <w:numPr>
+          <w:ilvl w:val="0"/>
+          <w:numId w:val="0"/>
+        </w:numPr>
+        <w:jc w:val="both"/>
+        <w:rPr>
+          <w:rFonts w:hint="eastAsia"/>
+          <w:lang w:val="en-US" w:eastAsia="zh-CN"/>
+        </w:rPr>
+      </w:pPr>
+    </w:p>
+    <w:p>
+      <w:pPr>
+        <w:widowControl w:val="0"/>
+        <w:numPr>
+          <w:ilvl w:val="0"/>
+          <w:numId w:val="0"/>
+        </w:numPr>
+        <w:jc w:val="both"/>
+        <w:rPr>
+          <w:rFonts w:hint="eastAsia"/>
+          <w:lang w:val="en-US" w:eastAsia="zh-CN"/>
+        </w:rPr>
+      </w:pPr>
+      <w:r>
+        <w:rPr>
+          <w:rFonts w:hint="eastAsia"/>
+          <w:lang w:val="en-US" w:eastAsia="zh-CN"/>
+        </w:rPr>
+        <w:t>缓存啊，折腾600ms查出来的结果，扔缓存里，一个key对应一个value，下次再有人查，别走mysql折腾600ms了。直接从缓存里，通过一个key查出来一个value，2ms搞定。性能提升300倍。</w:t>
+      </w:r>
+    </w:p>
+    <w:p>
+      <w:pPr>
+        <w:widowControl w:val="0"/>
+        <w:numPr>
+          <w:ilvl w:val="0"/>
+          <w:numId w:val="0"/>
+        </w:numPr>
+        <w:jc w:val="both"/>
+        <w:rPr>
+          <w:rFonts w:hint="eastAsia"/>
+          <w:lang w:val="en-US" w:eastAsia="zh-CN"/>
+        </w:rPr>
+      </w:pPr>
+    </w:p>
+    <w:p>
+      <w:pPr>
+        <w:widowControl w:val="0"/>
+        <w:numPr>
+          <w:ilvl w:val="0"/>
+          <w:numId w:val="0"/>
+        </w:numPr>
+        <w:jc w:val="both"/>
+        <w:rPr>
+          <w:rFonts w:hint="eastAsia"/>
+          <w:lang w:val="en-US" w:eastAsia="zh-CN"/>
+        </w:rPr>
+      </w:pPr>
+      <w:r>
+        <w:rPr>
+          <w:rFonts w:hint="eastAsia"/>
+          <w:lang w:val="en-US" w:eastAsia="zh-CN"/>
+        </w:rPr>
+        <w:t>这就是所谓的高性能。</w:t>
+      </w:r>
+    </w:p>
+    <w:p>
+      <w:pPr>
+        <w:widowControl w:val="0"/>
+        <w:numPr>
+          <w:ilvl w:val="0"/>
+          <w:numId w:val="0"/>
+        </w:numPr>
+        <w:jc w:val="both"/>
+        <w:rPr>
+          <w:rFonts w:hint="eastAsia"/>
+          <w:lang w:val="en-US" w:eastAsia="zh-CN"/>
+        </w:rPr>
+      </w:pPr>
+    </w:p>
+    <w:p>
+      <w:pPr>
+        <w:widowControl w:val="0"/>
+        <w:numPr>
+          <w:ilvl w:val="0"/>
+          <w:numId w:val="0"/>
+        </w:numPr>
+        <w:jc w:val="both"/>
+        <w:rPr>
+          <w:rFonts w:hint="eastAsia"/>
+          <w:lang w:val="en-US" w:eastAsia="zh-CN"/>
+        </w:rPr>
+      </w:pPr>
+      <w:r>
+        <w:rPr>
+          <w:rFonts w:hint="eastAsia"/>
+          <w:lang w:val="en-US" w:eastAsia="zh-CN"/>
+        </w:rPr>
+        <w:t>就是把你一些复杂操作耗时查出来的结果，如果确定后面不咋变了，然后但是马上还有很多读请求，那么直接结果放缓存，后面直接读缓存就好了。</w:t>
+      </w:r>
+    </w:p>
+    <w:p>
+      <w:pPr>
+        <w:widowControl w:val="0"/>
+        <w:numPr>
+          <w:ilvl w:val="0"/>
+          <w:numId w:val="0"/>
+        </w:numPr>
+        <w:jc w:val="both"/>
+        <w:rPr>
+          <w:rFonts w:hint="eastAsia"/>
+          <w:lang w:val="en-US" w:eastAsia="zh-CN"/>
+        </w:rPr>
+      </w:pPr>
+    </w:p>
+    <w:p>
+      <w:pPr>
+        <w:widowControl w:val="0"/>
+        <w:numPr>
+          <w:ilvl w:val="0"/>
+          <w:numId w:val="0"/>
+        </w:numPr>
+        <w:jc w:val="both"/>
+        <w:rPr>
+          <w:rFonts w:hint="eastAsia"/>
+          <w:lang w:val="en-US" w:eastAsia="zh-CN"/>
+        </w:rPr>
+      </w:pPr>
+      <w:r>
+        <w:rPr>
+          <w:rFonts w:hint="eastAsia"/>
+          <w:lang w:val="en-US" w:eastAsia="zh-CN"/>
+        </w:rPr>
+        <w:t>2）高并发</w:t>
+      </w:r>
+    </w:p>
+    <w:p>
+      <w:pPr>
+        <w:widowControl w:val="0"/>
+        <w:numPr>
+          <w:ilvl w:val="0"/>
+          <w:numId w:val="0"/>
+        </w:numPr>
+        <w:jc w:val="both"/>
+        <w:rPr>
+          <w:rFonts w:hint="eastAsia"/>
+          <w:lang w:val="en-US" w:eastAsia="zh-CN"/>
+        </w:rPr>
+      </w:pPr>
+    </w:p>
+    <w:p>
+      <w:pPr>
+        <w:widowControl w:val="0"/>
+        <w:numPr>
+          <w:ilvl w:val="0"/>
+          <w:numId w:val="0"/>
+        </w:numPr>
+        <w:jc w:val="both"/>
+        <w:rPr>
+          <w:rFonts w:hint="eastAsia"/>
+          <w:lang w:val="en-US" w:eastAsia="zh-CN"/>
+        </w:rPr>
+      </w:pPr>
+      <w:r>
+        <w:rPr>
+          <w:rFonts w:hint="eastAsia"/>
+          <w:lang w:val="en-US" w:eastAsia="zh-CN"/>
+        </w:rPr>
+        <w:t>mysql这么重的数据库，压根儿设计不是让你玩儿高并发的，虽然也可以玩儿，但是天然支持不好。mysql单机支撑到2000qps也开始容易报警了。</w:t>
+      </w:r>
+    </w:p>
+    <w:p>
+      <w:pPr>
+        <w:widowControl w:val="0"/>
+        <w:numPr>
+          <w:ilvl w:val="0"/>
+          <w:numId w:val="0"/>
+        </w:numPr>
+        <w:jc w:val="both"/>
+        <w:rPr>
+          <w:rFonts w:hint="eastAsia"/>
+          <w:lang w:val="en-US" w:eastAsia="zh-CN"/>
+        </w:rPr>
+      </w:pPr>
+    </w:p>
+    <w:p>
+      <w:pPr>
+        <w:widowControl w:val="0"/>
+        <w:numPr>
+          <w:ilvl w:val="0"/>
+          <w:numId w:val="0"/>
+        </w:numPr>
+        <w:jc w:val="both"/>
+        <w:rPr>
+          <w:rFonts w:hint="eastAsia"/>
+          <w:lang w:val="en-US" w:eastAsia="zh-CN"/>
+        </w:rPr>
+      </w:pPr>
+      <w:r>
+        <w:rPr>
+          <w:rFonts w:hint="eastAsia"/>
+          <w:lang w:val="en-US" w:eastAsia="zh-CN"/>
+        </w:rPr>
+        <w:t>所以要是你有个系统，高峰期一秒钟过来的请求有1万，那一个mysql单机绝对会死掉。你这个时候就只能上缓存，把很多数据放缓存，别放mysql。缓存功能简单，说白了就是key-value式操作，单机支撑的并发量轻松一秒几万十几万，支撑高并发so easy。单机承载并发量是mysql单机的几十倍。</w:t>
+      </w:r>
+    </w:p>
+    <w:p>
+      <w:pPr>
+        <w:widowControl w:val="0"/>
+        <w:numPr>
+          <w:ilvl w:val="0"/>
+          <w:numId w:val="0"/>
+        </w:numPr>
+        <w:jc w:val="both"/>
+        <w:rPr>
+          <w:rFonts w:hint="eastAsia"/>
+          <w:lang w:val="en-US" w:eastAsia="zh-CN"/>
+        </w:rPr>
+      </w:pPr>
+    </w:p>
+    <w:p>
+      <w:pPr>
+        <w:widowControl w:val="0"/>
+        <w:numPr>
+          <w:ilvl w:val="0"/>
+          <w:numId w:val="0"/>
+        </w:numPr>
+        <w:jc w:val="both"/>
+        <w:rPr>
+          <w:rFonts w:hint="eastAsia"/>
+          <w:lang w:val="en-US" w:eastAsia="zh-CN"/>
+        </w:rPr>
+      </w:pPr>
+      <w:r>
+        <w:rPr>
+          <w:rFonts w:hint="eastAsia"/>
+          <w:lang w:val="en-US" w:eastAsia="zh-CN"/>
+        </w:rPr>
+        <w:t>3）所以你要结合这俩场景考虑一下，你为啥要用缓存？</w:t>
+      </w:r>
+    </w:p>
+    <w:p>
+      <w:pPr>
+        <w:widowControl w:val="0"/>
+        <w:numPr>
+          <w:ilvl w:val="0"/>
+          <w:numId w:val="0"/>
+        </w:numPr>
+        <w:jc w:val="both"/>
+        <w:rPr>
+          <w:rFonts w:hint="eastAsia"/>
+          <w:lang w:val="en-US" w:eastAsia="zh-CN"/>
+        </w:rPr>
+      </w:pPr>
+    </w:p>
+    <w:p>
+      <w:pPr>
+        <w:widowControl w:val="0"/>
+        <w:numPr>
+          <w:ilvl w:val="0"/>
+          <w:numId w:val="0"/>
+        </w:numPr>
+        <w:jc w:val="both"/>
+        <w:rPr>
+          <w:rFonts w:hint="eastAsia"/>
+          <w:lang w:val="en-US" w:eastAsia="zh-CN"/>
+        </w:rPr>
+      </w:pPr>
+      <w:r>
+        <w:rPr>
+          <w:rFonts w:hint="eastAsia"/>
+          <w:lang w:val="en-US" w:eastAsia="zh-CN"/>
+        </w:rPr>
+        <w:t>一般很多同学项目里没啥高并发场景，那就别折腾了，直接用高性能那个场景吧，就思考有没有可以缓存结果的复杂查询场景，后续可以大幅度提升性能，优化用户体验，有，就说这个理由，没有？？那你也得编一个出来吧，不然你不是在搞笑么</w:t>
+      </w:r>
+    </w:p>
+    <w:p>
+      <w:pPr>
+        <w:widowControl w:val="0"/>
+        <w:numPr>
+          <w:ilvl w:val="0"/>
+          <w:numId w:val="0"/>
+        </w:numPr>
+        <w:jc w:val="both"/>
+        <w:rPr>
+          <w:rFonts w:hint="eastAsia"/>
+          <w:lang w:val="en-US" w:eastAsia="zh-CN"/>
+        </w:rPr>
+      </w:pPr>
+    </w:p>
+    <w:p>
+      <w:pPr>
+        <w:widowControl w:val="0"/>
+        <w:numPr>
+          <w:ilvl w:val="0"/>
+          <w:numId w:val="0"/>
+        </w:numPr>
+        <w:jc w:val="both"/>
+        <w:rPr>
+          <w:rFonts w:hint="eastAsia"/>
+          <w:lang w:val="en-US" w:eastAsia="zh-CN"/>
+        </w:rPr>
+      </w:pPr>
+      <w:r>
+        <w:rPr>
+          <w:rFonts w:hint="eastAsia"/>
+          <w:lang w:val="en-US" w:eastAsia="zh-CN"/>
+        </w:rPr>
+        <w:t>（3）用了缓存之后会有啥不良的后果？</w:t>
+      </w:r>
+    </w:p>
+    <w:p>
+      <w:pPr>
+        <w:widowControl w:val="0"/>
+        <w:numPr>
+          <w:ilvl w:val="0"/>
+          <w:numId w:val="0"/>
+        </w:numPr>
+        <w:jc w:val="both"/>
+        <w:rPr>
+          <w:rFonts w:hint="eastAsia"/>
+          <w:lang w:val="en-US" w:eastAsia="zh-CN"/>
+        </w:rPr>
+      </w:pPr>
+    </w:p>
+    <w:p>
+      <w:pPr>
+        <w:widowControl w:val="0"/>
+        <w:numPr>
+          <w:ilvl w:val="0"/>
+          <w:numId w:val="0"/>
+        </w:numPr>
+        <w:jc w:val="both"/>
+        <w:rPr>
+          <w:rFonts w:hint="eastAsia"/>
+          <w:lang w:val="en-US" w:eastAsia="zh-CN"/>
+        </w:rPr>
+      </w:pPr>
+      <w:r>
+        <w:rPr>
+          <w:rFonts w:hint="eastAsia"/>
+          <w:lang w:val="en-US" w:eastAsia="zh-CN"/>
+        </w:rPr>
+        <w:t>呵呵。。。你要是没考虑过这个问题，那你就尴尬了，面试官会觉得你头脑简单，四肢也不发达。你别光是傻用一个东西，多考虑考虑背后的一些事儿。</w:t>
+      </w:r>
+    </w:p>
+    <w:p>
+      <w:pPr>
+        <w:widowControl w:val="0"/>
+        <w:numPr>
+          <w:ilvl w:val="0"/>
+          <w:numId w:val="0"/>
+        </w:numPr>
+        <w:jc w:val="both"/>
+        <w:rPr>
+          <w:rFonts w:hint="eastAsia"/>
+          <w:lang w:val="en-US" w:eastAsia="zh-CN"/>
+        </w:rPr>
+      </w:pPr>
+    </w:p>
+    <w:p>
+      <w:pPr>
+        <w:widowControl w:val="0"/>
+        <w:numPr>
+          <w:ilvl w:val="0"/>
+          <w:numId w:val="0"/>
+        </w:numPr>
+        <w:jc w:val="both"/>
+        <w:rPr>
+          <w:rFonts w:hint="eastAsia"/>
+          <w:lang w:val="en-US" w:eastAsia="zh-CN"/>
+        </w:rPr>
+      </w:pPr>
+      <w:r>
+        <w:rPr>
+          <w:rFonts w:hint="eastAsia"/>
+          <w:lang w:val="en-US" w:eastAsia="zh-CN"/>
+        </w:rPr>
+        <w:t>常见的缓存问题有仨（当然其实有很多，我这里就说仨，你能说出来也可以了）</w:t>
+      </w:r>
+    </w:p>
+    <w:p>
+      <w:pPr>
+        <w:widowControl w:val="0"/>
+        <w:numPr>
+          <w:ilvl w:val="0"/>
+          <w:numId w:val="0"/>
+        </w:numPr>
+        <w:jc w:val="both"/>
+        <w:rPr>
+          <w:rFonts w:hint="eastAsia"/>
+          <w:lang w:val="en-US" w:eastAsia="zh-CN"/>
+        </w:rPr>
+      </w:pPr>
+    </w:p>
+    <w:p>
+      <w:pPr>
+        <w:widowControl w:val="0"/>
+        <w:numPr>
+          <w:ilvl w:val="0"/>
+          <w:numId w:val="0"/>
+        </w:numPr>
+        <w:jc w:val="both"/>
+        <w:rPr>
+          <w:rFonts w:hint="eastAsia"/>
+          <w:lang w:val="en-US" w:eastAsia="zh-CN"/>
+        </w:rPr>
+      </w:pPr>
+      <w:r>
+        <w:rPr>
+          <w:rFonts w:hint="eastAsia"/>
+          <w:lang w:val="en-US" w:eastAsia="zh-CN"/>
+        </w:rPr>
+        <w:t>1）缓存与数据库双写不一致</w:t>
+      </w:r>
+    </w:p>
+    <w:p>
+      <w:pPr>
+        <w:widowControl w:val="0"/>
+        <w:numPr>
+          <w:ilvl w:val="0"/>
+          <w:numId w:val="0"/>
+        </w:numPr>
+        <w:jc w:val="both"/>
+        <w:rPr>
+          <w:rFonts w:hint="eastAsia"/>
+          <w:lang w:val="en-US" w:eastAsia="zh-CN"/>
+        </w:rPr>
+      </w:pPr>
+      <w:r>
+        <w:rPr>
+          <w:rFonts w:hint="eastAsia"/>
+          <w:lang w:val="en-US" w:eastAsia="zh-CN"/>
+        </w:rPr>
+        <w:t>2）缓存雪崩</w:t>
+      </w:r>
+    </w:p>
+    <w:p>
+      <w:pPr>
+        <w:widowControl w:val="0"/>
+        <w:numPr>
+          <w:ilvl w:val="0"/>
+          <w:numId w:val="0"/>
+        </w:numPr>
+        <w:jc w:val="both"/>
+        <w:rPr>
+          <w:rFonts w:hint="eastAsia"/>
+          <w:lang w:val="en-US" w:eastAsia="zh-CN"/>
+        </w:rPr>
+      </w:pPr>
+      <w:r>
+        <w:rPr>
+          <w:rFonts w:hint="eastAsia"/>
+          <w:lang w:val="en-US" w:eastAsia="zh-CN"/>
+        </w:rPr>
+        <w:t>3）缓存穿透</w:t>
+      </w:r>
+    </w:p>
+    <w:p>
+      <w:pPr>
+        <w:widowControl w:val="0"/>
+        <w:numPr>
+          <w:ilvl w:val="0"/>
+          <w:numId w:val="0"/>
+        </w:numPr>
+        <w:jc w:val="both"/>
+        <w:rPr>
+          <w:rFonts w:hint="eastAsia"/>
+          <w:lang w:val="en-US" w:eastAsia="zh-CN"/>
+        </w:rPr>
+      </w:pPr>
+      <w:r>
+        <w:rPr>
+          <w:rFonts w:hint="eastAsia"/>
+          <w:lang w:val="en-US" w:eastAsia="zh-CN"/>
+        </w:rPr>
+        <w:t>4）缓存并发竞争</w:t>
+      </w:r>
+    </w:p>
+    <w:p>
+      <w:pPr>
+        <w:widowControl w:val="0"/>
+        <w:numPr>
+          <w:ilvl w:val="0"/>
+          <w:numId w:val="0"/>
+        </w:numPr>
+        <w:jc w:val="both"/>
+        <w:rPr>
+          <w:rFonts w:hint="eastAsia"/>
+          <w:lang w:val="en-US" w:eastAsia="zh-CN"/>
+        </w:rPr>
+      </w:pPr>
+    </w:p>
+    <w:p>
+      <w:pPr>
+        <w:widowControl w:val="0"/>
+        <w:numPr>
+          <w:ilvl w:val="0"/>
+          <w:numId w:val="0"/>
+        </w:numPr>
+        <w:jc w:val="both"/>
+        <w:rPr>
+          <w:rFonts w:hint="eastAsia"/>
+          <w:lang w:val="en-US" w:eastAsia="zh-CN"/>
+        </w:rPr>
+      </w:pPr>
+      <w:r>
+        <w:rPr>
+          <w:rFonts w:hint="eastAsia"/>
+          <w:lang w:val="en-US" w:eastAsia="zh-CN"/>
+        </w:rPr>
+        <w:t>这仨问题是常见面试题，后面我要讲，大家看到后面自然就知道了，但是人要是问你，你至少自己能说出来，并且给出对应的解决方案</w:t>
+      </w:r>
+    </w:p>
+    <w:p>
+      <w:pPr>
+        <w:widowControl w:val="0"/>
+        <w:numPr>
+          <w:ilvl w:val="0"/>
+          <w:numId w:val="0"/>
+        </w:numPr>
+        <w:jc w:val="both"/>
+        <w:rPr>
+          <w:rFonts w:hint="eastAsia"/>
+          <w:lang w:val="en-US" w:eastAsia="zh-CN"/>
+        </w:rPr>
+      </w:pPr>
+    </w:p>
+    <w:p>
+      <w:pPr>
+        <w:widowControl w:val="0"/>
+        <w:numPr>
+          <w:ilvl w:val="0"/>
+          <w:numId w:val="0"/>
+        </w:numPr>
+        <w:jc w:val="both"/>
+        <w:rPr>
+          <w:rFonts w:hint="eastAsia"/>
+          <w:lang w:val="en-US" w:eastAsia="zh-CN"/>
+        </w:rPr>
+      </w:pPr>
+    </w:p>
+    <w:p>
+      <w:pPr>
+        <w:widowControl w:val="0"/>
+        <w:numPr>
+          <w:ilvl w:val="0"/>
+          <w:numId w:val="0"/>
+        </w:numPr>
+        <w:jc w:val="both"/>
+        <w:rPr>
+          <w:rFonts w:hint="eastAsia"/>
+          <w:lang w:val="en-US" w:eastAsia="zh-CN"/>
+        </w:rPr>
+      </w:pPr>
+    </w:p>
+    <w:p>
+      <w:pPr>
+        <w:widowControl w:val="0"/>
+        <w:numPr>
+          <w:ilvl w:val="0"/>
+          <w:numId w:val="0"/>
+        </w:numPr>
+        <w:jc w:val="both"/>
+        <w:rPr>
+          <w:rFonts w:hint="eastAsia"/>
+          <w:lang w:val="en-US" w:eastAsia="zh-CN"/>
+        </w:rPr>
+      </w:pPr>
+    </w:p>
+    <w:p>
+      <w:pPr>
+        <w:rPr>
+          <w:rFonts w:hint="default"/>
+          <w:lang w:val="en-US" w:eastAsia="zh-CN"/>
+        </w:rPr>
+      </w:pPr>
       <w:bookmarkStart w:id="0" w:name="_GoBack"/>
       <w:bookmarkEnd w:id="0"/>
-    </w:p>
-    <w:p>
-      <w:pPr>
-        <w:rPr>
-          <w:rFonts w:hint="eastAsia"/>
-          <w:lang w:val="en-US" w:eastAsia="zh-CN"/>
-        </w:rPr>
-      </w:pPr>
-    </w:p>
-    <w:p>
-      <w:pPr>
-        <w:rPr>
-          <w:rFonts w:hint="default"/>
-          <w:lang w:val="en-US" w:eastAsia="zh-CN"/>
-        </w:rPr>
-      </w:pPr>
     </w:p>
     <w:sectPr>
       <w:pgSz w:w="11906" w:h="16838"/>

</xml_diff>